<commit_message>
Modification du PHP, CSharp, rapport
</commit_message>
<xml_diff>
--- a/Rapport.docx
+++ b/Rapport.docx
@@ -268,7 +268,10 @@
               <w:pStyle w:val="Sous-titre"/>
             </w:pPr>
             <w:r>
-              <w:t>06/02/2017</w:t>
+              <w:t>06/02/</w:t>
+            </w:r>
+            <w:r>
+              <w:t>17</w:t>
             </w:r>
           </w:p>
         </w:tc>
@@ -313,7 +316,7 @@
               <w:rPr>
                 <w:noProof/>
               </w:rPr>
-              <w:t>11/03/16</w:t>
+              <w:t>06/02/17</w:t>
             </w:r>
             <w:r>
               <w:rPr>
@@ -348,27 +351,14 @@
             <w:pPr>
               <w:pStyle w:val="Sous-titre"/>
             </w:pPr>
-            <w:r>
-              <w:fldChar w:fldCharType="begin"/>
-            </w:r>
-            <w:r>
-              <w:instrText xml:space="preserve"> FILENAME   \* MERGEFORMAT </w:instrText>
-            </w:r>
-            <w:r>
-              <w:fldChar w:fldCharType="separate"/>
-            </w:r>
-            <w:r>
-              <w:rPr>
-                <w:noProof/>
-              </w:rPr>
-              <w:t>Rapport.docx</w:t>
-            </w:r>
-            <w:r>
-              <w:rPr>
-                <w:noProof/>
-              </w:rPr>
-              <w:fldChar w:fldCharType="end"/>
-            </w:r>
+            <w:fldSimple w:instr=" FILENAME   \* MERGEFORMAT ">
+              <w:r>
+                <w:rPr>
+                  <w:noProof/>
+                </w:rPr>
+                <w:t>Rapport.docx</w:t>
+              </w:r>
+            </w:fldSimple>
           </w:p>
         </w:tc>
       </w:tr>
@@ -412,7 +402,7 @@
       <w:r>
         <w:fldChar w:fldCharType="separate"/>
       </w:r>
-      <w:hyperlink w:anchor="_Toc474141314" w:history="1">
+      <w:hyperlink w:anchor="_Toc474143810" w:history="1">
         <w:r>
           <w:rPr>
             <w:rStyle w:val="Lienhypertexte"/>
@@ -456,7 +446,7 @@
             <w:noProof/>
             <w:webHidden/>
           </w:rPr>
-          <w:instrText xml:space="preserve"> PAGEREF _Toc474141314 \h </w:instrText>
+          <w:instrText xml:space="preserve"> PAGEREF _Toc474143810 \h </w:instrText>
         </w:r>
         <w:r>
           <w:rPr>
@@ -502,7 +492,7 @@
           <w:lang w:eastAsia="fr-CH"/>
         </w:rPr>
       </w:pPr>
-      <w:hyperlink w:anchor="_Toc474141315" w:history="1">
+      <w:hyperlink w:anchor="_Toc474143811" w:history="1">
         <w:r>
           <w:rPr>
             <w:rStyle w:val="Lienhypertexte"/>
@@ -546,7 +536,7 @@
             <w:noProof/>
             <w:webHidden/>
           </w:rPr>
-          <w:instrText xml:space="preserve"> PAGEREF _Toc474141315 \h </w:instrText>
+          <w:instrText xml:space="preserve"> PAGEREF _Toc474143811 \h </w:instrText>
         </w:r>
         <w:r>
           <w:rPr>
@@ -592,7 +582,7 @@
           <w:lang w:eastAsia="fr-CH"/>
         </w:rPr>
       </w:pPr>
-      <w:hyperlink w:anchor="_Toc474141316" w:history="1">
+      <w:hyperlink w:anchor="_Toc474143812" w:history="1">
         <w:r>
           <w:rPr>
             <w:rStyle w:val="Lienhypertexte"/>
@@ -636,7 +626,7 @@
             <w:noProof/>
             <w:webHidden/>
           </w:rPr>
-          <w:instrText xml:space="preserve"> PAGEREF _Toc474141316 \h </w:instrText>
+          <w:instrText xml:space="preserve"> PAGEREF _Toc474143812 \h </w:instrText>
         </w:r>
         <w:r>
           <w:rPr>
@@ -682,7 +672,7 @@
           <w:lang w:eastAsia="fr-CH"/>
         </w:rPr>
       </w:pPr>
-      <w:hyperlink w:anchor="_Toc474141317" w:history="1">
+      <w:hyperlink w:anchor="_Toc474143813" w:history="1">
         <w:r>
           <w:rPr>
             <w:rStyle w:val="Lienhypertexte"/>
@@ -726,7 +716,7 @@
             <w:noProof/>
             <w:webHidden/>
           </w:rPr>
-          <w:instrText xml:space="preserve"> PAGEREF _Toc474141317 \h </w:instrText>
+          <w:instrText xml:space="preserve"> PAGEREF _Toc474143813 \h </w:instrText>
         </w:r>
         <w:r>
           <w:rPr>
@@ -772,7 +762,7 @@
           <w:lang w:eastAsia="fr-CH"/>
         </w:rPr>
       </w:pPr>
-      <w:hyperlink w:anchor="_Toc474141318" w:history="1">
+      <w:hyperlink w:anchor="_Toc474143814" w:history="1">
         <w:r>
           <w:rPr>
             <w:rStyle w:val="Lienhypertexte"/>
@@ -795,7 +785,7 @@
             <w:rStyle w:val="Lienhypertexte"/>
             <w:noProof/>
           </w:rPr>
-          <w:t>Planning de livraison global</w:t>
+          <w:t>Planning initial</w:t>
         </w:r>
         <w:r>
           <w:rPr>
@@ -816,7 +806,7 @@
             <w:noProof/>
             <w:webHidden/>
           </w:rPr>
-          <w:instrText xml:space="preserve"> PAGEREF _Toc474141318 \h </w:instrText>
+          <w:instrText xml:space="preserve"> PAGEREF _Toc474143814 \h </w:instrText>
         </w:r>
         <w:r>
           <w:rPr>
@@ -862,7 +852,7 @@
           <w:lang w:eastAsia="fr-CH"/>
         </w:rPr>
       </w:pPr>
-      <w:hyperlink w:anchor="_Toc474141319" w:history="1">
+      <w:hyperlink w:anchor="_Toc474143815" w:history="1">
         <w:r>
           <w:rPr>
             <w:rStyle w:val="Lienhypertexte"/>
@@ -906,7 +896,7 @@
             <w:noProof/>
             <w:webHidden/>
           </w:rPr>
-          <w:instrText xml:space="preserve"> PAGEREF _Toc474141319 \h </w:instrText>
+          <w:instrText xml:space="preserve"> PAGEREF _Toc474143815 \h </w:instrText>
         </w:r>
         <w:r>
           <w:rPr>
@@ -939,9 +929,9 @@
     </w:p>
     <w:p>
       <w:pPr>
-        <w:pStyle w:val="TM3"/>
-        <w:tabs>
-          <w:tab w:val="left" w:pos="1320"/>
+        <w:pStyle w:val="TM2"/>
+        <w:tabs>
+          <w:tab w:val="left" w:pos="880"/>
           <w:tab w:val="right" w:leader="dot" w:pos="9062"/>
         </w:tabs>
         <w:rPr>
@@ -952,13 +942,13 @@
           <w:lang w:eastAsia="fr-CH"/>
         </w:rPr>
       </w:pPr>
-      <w:hyperlink w:anchor="_Toc474141320" w:history="1">
+      <w:hyperlink w:anchor="_Toc474143816" w:history="1">
         <w:r>
           <w:rPr>
             <w:rStyle w:val="Lienhypertexte"/>
             <w:noProof/>
           </w:rPr>
-          <w:t>3.1.1</w:t>
+          <w:t>3.1</w:t>
         </w:r>
         <w:r>
           <w:rPr>
@@ -996,7 +986,7 @@
             <w:noProof/>
             <w:webHidden/>
           </w:rPr>
-          <w:instrText xml:space="preserve"> PAGEREF _Toc474141320 \h </w:instrText>
+          <w:instrText xml:space="preserve"> PAGEREF _Toc474143816 \h </w:instrText>
         </w:r>
         <w:r>
           <w:rPr>
@@ -1029,9 +1019,9 @@
     </w:p>
     <w:p>
       <w:pPr>
-        <w:pStyle w:val="TM3"/>
-        <w:tabs>
-          <w:tab w:val="left" w:pos="1320"/>
+        <w:pStyle w:val="TM2"/>
+        <w:tabs>
+          <w:tab w:val="left" w:pos="880"/>
           <w:tab w:val="right" w:leader="dot" w:pos="9062"/>
         </w:tabs>
         <w:rPr>
@@ -1042,13 +1032,13 @@
           <w:lang w:eastAsia="fr-CH"/>
         </w:rPr>
       </w:pPr>
-      <w:hyperlink w:anchor="_Toc474141321" w:history="1">
+      <w:hyperlink w:anchor="_Toc474143817" w:history="1">
         <w:r>
           <w:rPr>
             <w:rStyle w:val="Lienhypertexte"/>
             <w:noProof/>
           </w:rPr>
-          <w:t>3.1.2</w:t>
+          <w:t>3.2</w:t>
         </w:r>
         <w:r>
           <w:rPr>
@@ -1065,7 +1055,7 @@
             <w:rStyle w:val="Lienhypertexte"/>
             <w:noProof/>
           </w:rPr>
-          <w:t>La phase de tests</w:t>
+          <w:t>Explication choix de code</w:t>
         </w:r>
         <w:r>
           <w:rPr>
@@ -1086,7 +1076,7 @@
             <w:noProof/>
             <w:webHidden/>
           </w:rPr>
-          <w:instrText xml:space="preserve"> PAGEREF _Toc474141321 \h </w:instrText>
+          <w:instrText xml:space="preserve"> PAGEREF _Toc474143817 \h </w:instrText>
         </w:r>
         <w:r>
           <w:rPr>
@@ -1119,9 +1109,9 @@
     </w:p>
     <w:p>
       <w:pPr>
-        <w:pStyle w:val="TM1"/>
-        <w:tabs>
-          <w:tab w:val="left" w:pos="480"/>
+        <w:pStyle w:val="TM2"/>
+        <w:tabs>
+          <w:tab w:val="left" w:pos="880"/>
           <w:tab w:val="right" w:leader="dot" w:pos="9062"/>
         </w:tabs>
         <w:rPr>
@@ -1132,13 +1122,13 @@
           <w:lang w:eastAsia="fr-CH"/>
         </w:rPr>
       </w:pPr>
-      <w:hyperlink w:anchor="_Toc474141322" w:history="1">
+      <w:hyperlink w:anchor="_Toc474143818" w:history="1">
         <w:r>
           <w:rPr>
             <w:rStyle w:val="Lienhypertexte"/>
             <w:noProof/>
           </w:rPr>
-          <w:t>4</w:t>
+          <w:t>3.3</w:t>
         </w:r>
         <w:r>
           <w:rPr>
@@ -1155,7 +1145,7 @@
             <w:rStyle w:val="Lienhypertexte"/>
             <w:noProof/>
           </w:rPr>
-          <w:t>Mode d'emploi utilisateur</w:t>
+          <w:t>La phase de tests</w:t>
         </w:r>
         <w:r>
           <w:rPr>
@@ -1176,7 +1166,7 @@
             <w:noProof/>
             <w:webHidden/>
           </w:rPr>
-          <w:instrText xml:space="preserve"> PAGEREF _Toc474141322 \h </w:instrText>
+          <w:instrText xml:space="preserve"> PAGEREF _Toc474143818 \h </w:instrText>
         </w:r>
         <w:r>
           <w:rPr>
@@ -1196,7 +1186,7 @@
             <w:noProof/>
             <w:webHidden/>
           </w:rPr>
-          <w:t>6</w:t>
+          <w:t>5</w:t>
         </w:r>
         <w:r>
           <w:rPr>
@@ -1222,13 +1212,13 @@
           <w:lang w:eastAsia="fr-CH"/>
         </w:rPr>
       </w:pPr>
-      <w:hyperlink w:anchor="_Toc474141323" w:history="1">
+      <w:hyperlink w:anchor="_Toc474143819" w:history="1">
         <w:r>
           <w:rPr>
             <w:rStyle w:val="Lienhypertexte"/>
             <w:noProof/>
           </w:rPr>
-          <w:t>5</w:t>
+          <w:t>4</w:t>
         </w:r>
         <w:r>
           <w:rPr>
@@ -1245,7 +1235,7 @@
             <w:rStyle w:val="Lienhypertexte"/>
             <w:noProof/>
           </w:rPr>
-          <w:t>Conclusions</w:t>
+          <w:t>Mode d'emploi utilisateur</w:t>
         </w:r>
         <w:r>
           <w:rPr>
@@ -1266,7 +1256,7 @@
             <w:noProof/>
             <w:webHidden/>
           </w:rPr>
-          <w:instrText xml:space="preserve"> PAGEREF _Toc474141323 \h </w:instrText>
+          <w:instrText xml:space="preserve"> PAGEREF _Toc474143819 \h </w:instrText>
         </w:r>
         <w:r>
           <w:rPr>
@@ -1312,13 +1302,13 @@
           <w:lang w:eastAsia="fr-CH"/>
         </w:rPr>
       </w:pPr>
-      <w:hyperlink w:anchor="_Toc474141324" w:history="1">
+      <w:hyperlink w:anchor="_Toc474143820" w:history="1">
         <w:r>
           <w:rPr>
             <w:rStyle w:val="Lienhypertexte"/>
             <w:noProof/>
           </w:rPr>
-          <w:t>6</w:t>
+          <w:t>5</w:t>
         </w:r>
         <w:r>
           <w:rPr>
@@ -1335,7 +1325,7 @@
             <w:rStyle w:val="Lienhypertexte"/>
             <w:noProof/>
           </w:rPr>
-          <w:t>Annexes</w:t>
+          <w:t>Conclusions</w:t>
         </w:r>
         <w:r>
           <w:rPr>
@@ -1356,7 +1346,7 @@
             <w:noProof/>
             <w:webHidden/>
           </w:rPr>
-          <w:instrText xml:space="preserve"> PAGEREF _Toc474141324 \h </w:instrText>
+          <w:instrText xml:space="preserve"> PAGEREF _Toc474143820 \h </w:instrText>
         </w:r>
         <w:r>
           <w:rPr>
@@ -1376,7 +1366,7 @@
             <w:noProof/>
             <w:webHidden/>
           </w:rPr>
-          <w:t>7</w:t>
+          <w:t>6</w:t>
         </w:r>
         <w:r>
           <w:rPr>
@@ -1389,9 +1379,9 @@
     </w:p>
     <w:p>
       <w:pPr>
-        <w:pStyle w:val="TM2"/>
-        <w:tabs>
-          <w:tab w:val="left" w:pos="880"/>
+        <w:pStyle w:val="TM1"/>
+        <w:tabs>
+          <w:tab w:val="left" w:pos="480"/>
           <w:tab w:val="right" w:leader="dot" w:pos="9062"/>
         </w:tabs>
         <w:rPr>
@@ -1402,13 +1392,13 @@
           <w:lang w:eastAsia="fr-CH"/>
         </w:rPr>
       </w:pPr>
-      <w:hyperlink w:anchor="_Toc474141325" w:history="1">
+      <w:hyperlink w:anchor="_Toc474143821" w:history="1">
         <w:r>
           <w:rPr>
             <w:rStyle w:val="Lienhypertexte"/>
             <w:noProof/>
           </w:rPr>
-          <w:t>6.1</w:t>
+          <w:t>6</w:t>
         </w:r>
         <w:r>
           <w:rPr>
@@ -1425,7 +1415,7 @@
             <w:rStyle w:val="Lienhypertexte"/>
             <w:noProof/>
           </w:rPr>
-          <w:t>Journal de bord</w:t>
+          <w:t>Annexes</w:t>
         </w:r>
         <w:r>
           <w:rPr>
@@ -1446,7 +1436,7 @@
             <w:noProof/>
             <w:webHidden/>
           </w:rPr>
-          <w:instrText xml:space="preserve"> PAGEREF _Toc474141325 \h </w:instrText>
+          <w:instrText xml:space="preserve"> PAGEREF _Toc474143821 \h </w:instrText>
         </w:r>
         <w:r>
           <w:rPr>
@@ -1492,13 +1482,13 @@
           <w:lang w:eastAsia="fr-CH"/>
         </w:rPr>
       </w:pPr>
-      <w:hyperlink w:anchor="_Toc474141326" w:history="1">
+      <w:hyperlink w:anchor="_Toc474143822" w:history="1">
         <w:r>
           <w:rPr>
             <w:rStyle w:val="Lienhypertexte"/>
             <w:noProof/>
           </w:rPr>
-          <w:t>6.2</w:t>
+          <w:t>6.1</w:t>
         </w:r>
         <w:r>
           <w:rPr>
@@ -1515,7 +1505,7 @@
             <w:rStyle w:val="Lienhypertexte"/>
             <w:noProof/>
           </w:rPr>
-          <w:t>Cahier des charges détaillé</w:t>
+          <w:t>Journal de bord</w:t>
         </w:r>
         <w:r>
           <w:rPr>
@@ -1536,7 +1526,7 @@
             <w:noProof/>
             <w:webHidden/>
           </w:rPr>
-          <w:instrText xml:space="preserve"> PAGEREF _Toc474141326 \h </w:instrText>
+          <w:instrText xml:space="preserve"> PAGEREF _Toc474143822 \h </w:instrText>
         </w:r>
         <w:r>
           <w:rPr>
@@ -1582,13 +1572,13 @@
           <w:lang w:eastAsia="fr-CH"/>
         </w:rPr>
       </w:pPr>
-      <w:hyperlink w:anchor="_Toc474141327" w:history="1">
+      <w:hyperlink w:anchor="_Toc474143823" w:history="1">
         <w:r>
           <w:rPr>
             <w:rStyle w:val="Lienhypertexte"/>
             <w:noProof/>
           </w:rPr>
-          <w:t>6.3</w:t>
+          <w:t>6.2</w:t>
         </w:r>
         <w:r>
           <w:rPr>
@@ -1605,6 +1595,96 @@
             <w:rStyle w:val="Lienhypertexte"/>
             <w:noProof/>
           </w:rPr>
+          <w:t>Cahier des charges détaillé</w:t>
+        </w:r>
+        <w:r>
+          <w:rPr>
+            <w:noProof/>
+            <w:webHidden/>
+          </w:rPr>
+          <w:tab/>
+        </w:r>
+        <w:r>
+          <w:rPr>
+            <w:noProof/>
+            <w:webHidden/>
+          </w:rPr>
+          <w:fldChar w:fldCharType="begin"/>
+        </w:r>
+        <w:r>
+          <w:rPr>
+            <w:noProof/>
+            <w:webHidden/>
+          </w:rPr>
+          <w:instrText xml:space="preserve"> PAGEREF _Toc474143823 \h </w:instrText>
+        </w:r>
+        <w:r>
+          <w:rPr>
+            <w:noProof/>
+            <w:webHidden/>
+          </w:rPr>
+        </w:r>
+        <w:r>
+          <w:rPr>
+            <w:noProof/>
+            <w:webHidden/>
+          </w:rPr>
+          <w:fldChar w:fldCharType="separate"/>
+        </w:r>
+        <w:r>
+          <w:rPr>
+            <w:noProof/>
+            <w:webHidden/>
+          </w:rPr>
+          <w:t>7</w:t>
+        </w:r>
+        <w:r>
+          <w:rPr>
+            <w:noProof/>
+            <w:webHidden/>
+          </w:rPr>
+          <w:fldChar w:fldCharType="end"/>
+        </w:r>
+      </w:hyperlink>
+    </w:p>
+    <w:p>
+      <w:pPr>
+        <w:pStyle w:val="TM2"/>
+        <w:tabs>
+          <w:tab w:val="left" w:pos="880"/>
+          <w:tab w:val="right" w:leader="dot" w:pos="9062"/>
+        </w:tabs>
+        <w:rPr>
+          <w:rFonts w:asciiTheme="minorHAnsi" w:eastAsiaTheme="minorEastAsia" w:hAnsiTheme="minorHAnsi" w:cstheme="minorBidi"/>
+          <w:noProof/>
+          <w:sz w:val="22"/>
+          <w:szCs w:val="22"/>
+          <w:lang w:eastAsia="fr-CH"/>
+        </w:rPr>
+      </w:pPr>
+      <w:hyperlink w:anchor="_Toc474143824" w:history="1">
+        <w:r>
+          <w:rPr>
+            <w:rStyle w:val="Lienhypertexte"/>
+            <w:noProof/>
+          </w:rPr>
+          <w:t>6.3</w:t>
+        </w:r>
+        <w:r>
+          <w:rPr>
+            <w:rFonts w:asciiTheme="minorHAnsi" w:eastAsiaTheme="minorEastAsia" w:hAnsiTheme="minorHAnsi" w:cstheme="minorBidi"/>
+            <w:noProof/>
+            <w:sz w:val="22"/>
+            <w:szCs w:val="22"/>
+            <w:lang w:eastAsia="fr-CH"/>
+          </w:rPr>
+          <w:tab/>
+        </w:r>
+        <w:r>
+          <w:rPr>
+            <w:rStyle w:val="Lienhypertexte"/>
+            <w:noProof/>
+          </w:rPr>
           <w:t>Références</w:t>
         </w:r>
         <w:r>
@@ -1626,7 +1706,7 @@
             <w:noProof/>
             <w:webHidden/>
           </w:rPr>
-          <w:instrText xml:space="preserve"> PAGEREF _Toc474141327 \h </w:instrText>
+          <w:instrText xml:space="preserve"> PAGEREF _Toc474143824 \h </w:instrText>
         </w:r>
         <w:r>
           <w:rPr>
@@ -1671,7 +1751,7 @@
       </w:r>
       <w:bookmarkStart w:id="4" w:name="_Toc168284846"/>
       <w:bookmarkStart w:id="5" w:name="_Toc168284868"/>
-      <w:bookmarkStart w:id="6" w:name="_Toc474141314"/>
+      <w:bookmarkStart w:id="6" w:name="_Toc474143810"/>
       <w:r>
         <w:lastRenderedPageBreak/>
         <w:t>Introduction</w:t>
@@ -1692,10 +1772,7 @@
     <w:p/>
     <w:p>
       <w:r>
-        <w:t>Le projet consiste</w:t>
-      </w:r>
-      <w:r>
-        <w:t xml:space="preserve"> à afficher la météo pour une ville se trouvant dans une liste déroulante. </w:t>
+        <w:t xml:space="preserve">Le projet consiste à afficher la météo pour une ville se trouvant dans une liste déroulante. </w:t>
       </w:r>
       <w:r>
         <w:t>Quatre</w:t>
@@ -1733,7 +1810,7 @@
         </w:numPr>
       </w:pPr>
       <w:bookmarkStart w:id="7" w:name="_Toc293297620"/>
-      <w:bookmarkStart w:id="8" w:name="_Toc474141315"/>
+      <w:bookmarkStart w:id="8" w:name="_Toc474143811"/>
       <w:r>
         <w:t>Documentation de développement</w:t>
       </w:r>
@@ -1753,7 +1830,7 @@
       </w:pPr>
       <w:bookmarkStart w:id="9" w:name="_Toc168284848"/>
       <w:bookmarkStart w:id="10" w:name="_Toc168284870"/>
-      <w:bookmarkStart w:id="11" w:name="_Toc474141316"/>
+      <w:bookmarkStart w:id="11" w:name="_Toc474143812"/>
       <w:r>
         <w:rPr>
           <w:i w:val="0"/>
@@ -1794,7 +1871,7 @@
           <w:numId w:val="4"/>
         </w:numPr>
       </w:pPr>
-      <w:bookmarkStart w:id="12" w:name="_Toc474141317"/>
+      <w:bookmarkStart w:id="12" w:name="_Toc474143813"/>
       <w:r>
         <w:rPr>
           <w:i w:val="0"/>
@@ -1827,20 +1904,20 @@
           <w:i w:val="0"/>
         </w:rPr>
       </w:pPr>
-      <w:bookmarkStart w:id="13" w:name="_Toc474141318"/>
+      <w:bookmarkStart w:id="13" w:name="_Toc474143814"/>
       <w:r>
         <w:rPr>
           <w:i w:val="0"/>
         </w:rPr>
         <w:t xml:space="preserve">Planning </w:t>
       </w:r>
+      <w:r>
+        <w:rPr>
+          <w:i w:val="0"/>
+        </w:rPr>
+        <w:t>initial</w:t>
+      </w:r>
       <w:bookmarkEnd w:id="13"/>
-      <w:r>
-        <w:rPr>
-          <w:i w:val="0"/>
-        </w:rPr>
-        <w:t>initial</w:t>
-      </w:r>
     </w:p>
     <w:p>
       <w:pPr>
@@ -1920,7 +1997,7 @@
       <w:pPr>
         <w:pStyle w:val="Titre1"/>
       </w:pPr>
-      <w:bookmarkStart w:id="14" w:name="_Toc474141319"/>
+      <w:bookmarkStart w:id="14" w:name="_Toc474143815"/>
       <w:r>
         <w:lastRenderedPageBreak/>
         <w:t>Code clé</w:t>
@@ -1931,7 +2008,7 @@
       <w:pPr>
         <w:pStyle w:val="Titre2"/>
       </w:pPr>
-      <w:bookmarkStart w:id="15" w:name="_Toc474141320"/>
+      <w:bookmarkStart w:id="15" w:name="_Toc474143816"/>
       <w:r>
         <w:t>C# Méthode « RecupereMeteo »</w:t>
       </w:r>
@@ -3344,17 +3421,7 @@
           <w:szCs w:val="18"/>
           <w:highlight w:val="white"/>
         </w:rPr>
-        <w:t xml:space="preserve">               </w:t>
-      </w:r>
-      <w:r>
-        <w:rPr>
-          <w:rFonts w:ascii="Courier New" w:hAnsi="Courier New" w:cs="Courier New"/>
-          <w:color w:val="000000"/>
-          <w:sz w:val="18"/>
-          <w:szCs w:val="18"/>
-          <w:highlight w:val="white"/>
-        </w:rPr>
-        <w:t>img_day_1.Source = AfficherIcone(MeteoReponse.fcst_day_1.icon);</w:t>
+        <w:t xml:space="preserve">               img_day_1.Source = AfficherIcone(MeteoReponse.fcst_day_1.icon);</w:t>
       </w:r>
     </w:p>
     <w:p>
@@ -3514,27 +3581,7 @@
           <w:szCs w:val="18"/>
           <w:highlight w:val="white"/>
         </w:rPr>
-        <w:t xml:space="preserve">             </w:t>
-      </w:r>
-      <w:r>
-        <w:rPr>
-          <w:rFonts w:ascii="Courier New" w:hAnsi="Courier New" w:cs="Courier New"/>
-          <w:color w:val="000000"/>
-          <w:sz w:val="18"/>
-          <w:szCs w:val="18"/>
-          <w:highlight w:val="white"/>
-        </w:rPr>
-        <w:t xml:space="preserve"> </w:t>
-      </w:r>
-      <w:r>
-        <w:rPr>
-          <w:rFonts w:ascii="Courier New" w:hAnsi="Courier New" w:cs="Courier New"/>
-          <w:color w:val="000000"/>
-          <w:sz w:val="18"/>
-          <w:szCs w:val="18"/>
-          <w:highlight w:val="white"/>
-        </w:rPr>
-        <w:t xml:space="preserve"> </w:t>
+        <w:t xml:space="preserve">               </w:t>
       </w:r>
       <w:r>
         <w:rPr>
@@ -3670,17 +3717,7 @@
           <w:szCs w:val="18"/>
           <w:highlight w:val="white"/>
         </w:rPr>
-        <w:t xml:space="preserve">             </w:t>
-      </w:r>
-      <w:r>
-        <w:rPr>
-          <w:rFonts w:ascii="Courier New" w:hAnsi="Courier New" w:cs="Courier New"/>
-          <w:color w:val="000000"/>
-          <w:sz w:val="18"/>
-          <w:szCs w:val="18"/>
-          <w:highlight w:val="white"/>
-        </w:rPr>
-        <w:t xml:space="preserve">  </w:t>
+        <w:t xml:space="preserve">               </w:t>
       </w:r>
       <w:r>
         <w:rPr>
@@ -3816,17 +3853,7 @@
           <w:szCs w:val="18"/>
           <w:highlight w:val="white"/>
         </w:rPr>
-        <w:t xml:space="preserve">              </w:t>
-      </w:r>
-      <w:r>
-        <w:rPr>
-          <w:rFonts w:ascii="Courier New" w:hAnsi="Courier New" w:cs="Courier New"/>
-          <w:color w:val="000000"/>
-          <w:sz w:val="18"/>
-          <w:szCs w:val="18"/>
-          <w:highlight w:val="white"/>
-        </w:rPr>
-        <w:t xml:space="preserve"> </w:t>
+        <w:t xml:space="preserve">               </w:t>
       </w:r>
       <w:r>
         <w:rPr>
@@ -4192,10 +4219,12 @@
       <w:pPr>
         <w:pStyle w:val="Titre2"/>
       </w:pPr>
+      <w:bookmarkStart w:id="16" w:name="_Toc474143817"/>
       <w:r>
         <w:lastRenderedPageBreak/>
         <w:t>Explication choix de code</w:t>
       </w:r>
+      <w:bookmarkEnd w:id="16"/>
     </w:p>
     <w:p>
       <w:pPr>
@@ -4231,21 +4260,25 @@
         <w:rPr>
           <w:lang w:val="fr-FR"/>
         </w:rPr>
-        <w:t xml:space="preserve"> (7jours / -2 jours).</w:t>
+        <w:t xml:space="preserve"> (7</w:t>
       </w:r>
       <w:r>
         <w:rPr>
           <w:lang w:val="fr-FR"/>
         </w:rPr>
-        <w:t xml:space="preserve"> Ce qui ajoute une petite vérification</w:t>
-      </w:r>
-      <w:bookmarkStart w:id="16" w:name="_GoBack"/>
-      <w:bookmarkEnd w:id="16"/>
+        <w:t xml:space="preserve"> </w:t>
+      </w:r>
       <w:r>
         <w:rPr>
           <w:lang w:val="fr-FR"/>
         </w:rPr>
-        <w:t xml:space="preserve"> d’erreur.</w:t>
+        <w:t>jours / -2 jours).</w:t>
+      </w:r>
+      <w:r>
+        <w:rPr>
+          <w:lang w:val="fr-FR"/>
+        </w:rPr>
+        <w:t xml:space="preserve"> Ce qui ajoute une petite vérification d’erreur.</w:t>
       </w:r>
     </w:p>
     <w:p>
@@ -4265,6 +4298,85 @@
         </w:rPr>
         <w:t>Cookie : Les cookies sont utiles car ils permettent de sauvegarder d’une session à l’autre les choix de la ville. Qui plus est, on peut choisir la durée de vie de ces derniers</w:t>
       </w:r>
+      <w:r>
+        <w:rPr>
+          <w:lang w:val="fr-FR"/>
+        </w:rPr>
+        <w:t xml:space="preserve"> et ils sont enregistrés en local. Ce qui permet à deux utilisateurs distinct</w:t>
+      </w:r>
+      <w:r>
+        <w:rPr>
+          <w:lang w:val="fr-FR"/>
+        </w:rPr>
+        <w:t>s</w:t>
+      </w:r>
+      <w:r>
+        <w:rPr>
+          <w:lang w:val="fr-FR"/>
+        </w:rPr>
+        <w:t xml:space="preserve"> de ne pas voir les mêmes villes.</w:t>
+      </w:r>
+    </w:p>
+    <w:p>
+      <w:pPr>
+        <w:rPr>
+          <w:lang w:val="fr-FR"/>
+        </w:rPr>
+      </w:pPr>
+      <w:r>
+        <w:rPr>
+          <w:lang w:val="fr-FR"/>
+        </w:rPr>
+        <w:t xml:space="preserve">C# </w:t>
+      </w:r>
+    </w:p>
+    <w:p>
+      <w:pPr>
+        <w:pStyle w:val="Paragraphedeliste"/>
+        <w:numPr>
+          <w:ilvl w:val="0"/>
+          <w:numId w:val="33"/>
+        </w:numPr>
+        <w:rPr>
+          <w:lang w:val="fr-FR"/>
+        </w:rPr>
+      </w:pPr>
+      <w:r>
+        <w:rPr>
+          <w:lang w:val="fr-FR"/>
+        </w:rPr>
+        <w:t xml:space="preserve">Fichier Texte : Le fichier texte permet de garder une trace </w:t>
+      </w:r>
+      <w:r>
+        <w:rPr>
+          <w:lang w:val="fr-FR"/>
+        </w:rPr>
+        <w:t>en locale</w:t>
+      </w:r>
+      <w:r>
+        <w:rPr>
+          <w:lang w:val="fr-FR"/>
+        </w:rPr>
+        <w:t xml:space="preserve"> des villes que l’on a ajouté</w:t>
+      </w:r>
+      <w:r>
+        <w:rPr>
+          <w:lang w:val="fr-FR"/>
+        </w:rPr>
+        <w:t>e</w:t>
+      </w:r>
+      <w:r>
+        <w:rPr>
+          <w:lang w:val="fr-FR"/>
+        </w:rPr>
+        <w:t>s</w:t>
+      </w:r>
+      <w:r>
+        <w:rPr>
+          <w:lang w:val="fr-FR"/>
+        </w:rPr>
+        <w:t>.</w:t>
+      </w:r>
     </w:p>
     <w:p/>
     <w:p>
@@ -4273,7 +4385,7 @@
       </w:pPr>
       <w:bookmarkStart w:id="17" w:name="_Toc168284855"/>
       <w:bookmarkStart w:id="18" w:name="_Toc168284877"/>
-      <w:bookmarkStart w:id="19" w:name="_Toc474141321"/>
+      <w:bookmarkStart w:id="19" w:name="_Toc474143818"/>
       <w:r>
         <w:t>La phase de tests</w:t>
       </w:r>
@@ -6050,7 +6162,7 @@
         <w:pageBreakBefore/>
         <w:ind w:left="431" w:hanging="431"/>
       </w:pPr>
-      <w:bookmarkStart w:id="20" w:name="_Toc474141322"/>
+      <w:bookmarkStart w:id="20" w:name="_Toc474143819"/>
       <w:r>
         <w:lastRenderedPageBreak/>
         <w:t>Mode d'emploi utilisateur</w:t>
@@ -6059,13 +6171,307 @@
     </w:p>
     <w:p>
       <w:r>
-        <w:t xml:space="preserve">Expliquer écran après écran </w:t>
-      </w:r>
-      <w:r>
-        <w:t>l’installation et l’utilisation de</w:t>
-      </w:r>
-      <w:r>
-        <w:t xml:space="preserve"> votre produit</w:t>
+        <w:t>Utilisation de l’application C# :</w:t>
+      </w:r>
+    </w:p>
+    <w:p>
+      <w:r>
+        <w:rPr>
+          <w:noProof/>
+          <w:lang w:eastAsia="fr-CH"/>
+        </w:rPr>
+        <w:drawing>
+          <wp:inline distT="0" distB="0" distL="0" distR="0">
+            <wp:extent cx="5762625" cy="4552950"/>
+            <wp:effectExtent l="0" t="0" r="9525" b="0"/>
+            <wp:docPr id="7" name="Image 7" descr="\\s2.rpn.ch\home\CPLN\Eleves\ET\MerillatBra\My Pictures\Rapport_WSCC\CSharp_3.PNG"/>
+            <wp:cNvGraphicFramePr>
+              <a:graphicFrameLocks xmlns:a="http://schemas.openxmlformats.org/drawingml/2006/main" noChangeAspect="1"/>
+            </wp:cNvGraphicFramePr>
+            <a:graphic xmlns:a="http://schemas.openxmlformats.org/drawingml/2006/main">
+              <a:graphicData uri="http://schemas.openxmlformats.org/drawingml/2006/picture">
+                <pic:pic xmlns:pic="http://schemas.openxmlformats.org/drawingml/2006/picture">
+                  <pic:nvPicPr>
+                    <pic:cNvPr id="0" name="Picture 8" descr="\\s2.rpn.ch\home\CPLN\Eleves\ET\MerillatBra\My Pictures\Rapport_WSCC\CSharp_3.PNG"/>
+                    <pic:cNvPicPr>
+                      <a:picLocks noChangeAspect="1" noChangeArrowheads="1"/>
+                    </pic:cNvPicPr>
+                  </pic:nvPicPr>
+                  <pic:blipFill>
+                    <a:blip r:embed="rId11">
+                      <a:extLst>
+                        <a:ext uri="{28A0092B-C50C-407E-A947-70E740481C1C}">
+                          <a14:useLocalDpi xmlns:a14="http://schemas.microsoft.com/office/drawing/2010/main" val="0"/>
+                        </a:ext>
+                      </a:extLst>
+                    </a:blip>
+                    <a:srcRect/>
+                    <a:stretch>
+                      <a:fillRect/>
+                    </a:stretch>
+                  </pic:blipFill>
+                  <pic:spPr bwMode="auto">
+                    <a:xfrm>
+                      <a:off x="0" y="0"/>
+                      <a:ext cx="5762625" cy="4552950"/>
+                    </a:xfrm>
+                    <a:prstGeom prst="rect">
+                      <a:avLst/>
+                    </a:prstGeom>
+                    <a:noFill/>
+                    <a:ln>
+                      <a:noFill/>
+                    </a:ln>
+                  </pic:spPr>
+                </pic:pic>
+              </a:graphicData>
+            </a:graphic>
+          </wp:inline>
+        </w:drawing>
+      </w:r>
+    </w:p>
+    <w:p/>
+    <w:p>
+      <w:r>
+        <w:t>Par défaut, le programme affiche la météo des 5 prochains jours à Neuchâtel.</w:t>
+      </w:r>
+    </w:p>
+    <w:p>
+      <w:r>
+        <w:t>Pour changer la localité, cliquez sur la liste déroulante où « Neuchâtel » est marqué (</w:t>
+      </w:r>
+      <w:r>
+        <w:t>Se référer à la capture d’écran.</w:t>
+      </w:r>
+      <w:r>
+        <w:t>). Pour changer le nombre de prévision souhaiter, cliquez sur la liste déroulant où « 5 » est affiché (</w:t>
+      </w:r>
+      <w:r>
+        <w:t xml:space="preserve">Se référer </w:t>
+      </w:r>
+      <w:r>
+        <w:t>à</w:t>
+      </w:r>
+      <w:r>
+        <w:t xml:space="preserve"> la capture d’écran.</w:t>
+      </w:r>
+      <w:r>
+        <w:t>).</w:t>
+      </w:r>
+    </w:p>
+    <w:p/>
+    <w:p>
+      <w:r>
+        <w:t xml:space="preserve">Pour ajouter une </w:t>
+      </w:r>
+      <w:r>
+        <w:t>ville</w:t>
+      </w:r>
+      <w:r>
+        <w:t xml:space="preserve">, inscrivez votre ville en bas </w:t>
+      </w:r>
+      <w:r>
+        <w:t>à</w:t>
+      </w:r>
+      <w:r>
+        <w:t xml:space="preserve"> droite, puis cliquez sur « Valider ». Un message appara</w:t>
+      </w:r>
+      <w:r>
+        <w:t>îtra à</w:t>
+      </w:r>
+      <w:r>
+        <w:t xml:space="preserve"> l’écran p</w:t>
+      </w:r>
+      <w:r>
+        <w:t xml:space="preserve">our vous </w:t>
+      </w:r>
+      <w:r>
+        <w:t>indiquer</w:t>
+      </w:r>
+      <w:r>
+        <w:t xml:space="preserve"> que la ville a</w:t>
+      </w:r>
+      <w:r>
+        <w:t xml:space="preserve"> été ajoutée.</w:t>
+      </w:r>
+    </w:p>
+    <w:p>
+      <w:r>
+        <w:t xml:space="preserve">La ville ainsi ajoutée apparaîtra tout en bas de la liste et sera </w:t>
+      </w:r>
+      <w:r>
+        <w:t>sauvegardée</w:t>
+      </w:r>
+      <w:r>
+        <w:t xml:space="preserve"> pour votre prochaine connexion.</w:t>
+      </w:r>
+    </w:p>
+    <w:p/>
+    <w:p>
+      <w:r>
+        <w:br w:type="page"/>
+      </w:r>
+    </w:p>
+    <w:p>
+      <w:r>
+        <w:lastRenderedPageBreak/>
+        <w:t>Utilisation de l’application PHP :</w:t>
+      </w:r>
+    </w:p>
+    <w:p/>
+    <w:p>
+      <w:r>
+        <w:rPr>
+          <w:noProof/>
+          <w:lang w:eastAsia="fr-CH"/>
+        </w:rPr>
+        <w:drawing>
+          <wp:inline distT="0" distB="0" distL="0" distR="0">
+            <wp:extent cx="5753100" cy="3790950"/>
+            <wp:effectExtent l="0" t="0" r="0" b="0"/>
+            <wp:docPr id="8" name="Image 8" descr="\\s2.rpn.ch\home\CPLN\Eleves\ET\MerillatBra\My Pictures\Rapport_WSCC\PHP_1.PNG"/>
+            <wp:cNvGraphicFramePr>
+              <a:graphicFrameLocks xmlns:a="http://schemas.openxmlformats.org/drawingml/2006/main" noChangeAspect="1"/>
+            </wp:cNvGraphicFramePr>
+            <a:graphic xmlns:a="http://schemas.openxmlformats.org/drawingml/2006/main">
+              <a:graphicData uri="http://schemas.openxmlformats.org/drawingml/2006/picture">
+                <pic:pic xmlns:pic="http://schemas.openxmlformats.org/drawingml/2006/picture">
+                  <pic:nvPicPr>
+                    <pic:cNvPr id="0" name="Picture 9" descr="\\s2.rpn.ch\home\CPLN\Eleves\ET\MerillatBra\My Pictures\Rapport_WSCC\PHP_1.PNG"/>
+                    <pic:cNvPicPr>
+                      <a:picLocks noChangeAspect="1" noChangeArrowheads="1"/>
+                    </pic:cNvPicPr>
+                  </pic:nvPicPr>
+                  <pic:blipFill>
+                    <a:blip r:embed="rId12">
+                      <a:extLst>
+                        <a:ext uri="{28A0092B-C50C-407E-A947-70E740481C1C}">
+                          <a14:useLocalDpi xmlns:a14="http://schemas.microsoft.com/office/drawing/2010/main" val="0"/>
+                        </a:ext>
+                      </a:extLst>
+                    </a:blip>
+                    <a:srcRect/>
+                    <a:stretch>
+                      <a:fillRect/>
+                    </a:stretch>
+                  </pic:blipFill>
+                  <pic:spPr bwMode="auto">
+                    <a:xfrm>
+                      <a:off x="0" y="0"/>
+                      <a:ext cx="5753100" cy="3790950"/>
+                    </a:xfrm>
+                    <a:prstGeom prst="rect">
+                      <a:avLst/>
+                    </a:prstGeom>
+                    <a:noFill/>
+                    <a:ln>
+                      <a:noFill/>
+                    </a:ln>
+                  </pic:spPr>
+                </pic:pic>
+              </a:graphicData>
+            </a:graphic>
+          </wp:inline>
+        </w:drawing>
+      </w:r>
+    </w:p>
+    <w:p>
+      <w:r>
+        <w:t>Voici l’affichage par défaut de l’application PHP. Pour choisir la ville, cliquez sur le « Neuchâtel » (Référence à la capture d’écran) puis choisissez quel villes</w:t>
+      </w:r>
+      <w:r>
+        <w:t xml:space="preserve"> vous souhaiter se voir. Sélectionnez ensuite le nombre de jours. Pour ce faire, cliquez sur « Aujourd’hui » puis sélectionnez le nombre de jour désiré. Cliquez </w:t>
+      </w:r>
+      <w:r>
+        <w:t>ensuite</w:t>
+      </w:r>
+      <w:r>
+        <w:t xml:space="preserve"> sur « Valider » pour voir apparaître la météo.</w:t>
+      </w:r>
+    </w:p>
+    <w:p>
+      <w:r>
+        <w:t>Pour ajouter une ville, entrez la ville désirée dans le champ texte, puis cliquez sur « Ajouter ». ATTENTION, le nom de l</w:t>
+      </w:r>
+      <w:r>
+        <w:t>a ville ne doit pas comporter</w:t>
+      </w:r>
+      <w:r>
+        <w:t xml:space="preserve"> d’</w:t>
+      </w:r>
+      <w:r>
+        <w:t>accentuation</w:t>
+      </w:r>
+      <w:r>
+        <w:t xml:space="preserve"> pour la plupart des villes. Les villes doivent également être écrites dans la</w:t>
+      </w:r>
+      <w:r>
+        <w:t xml:space="preserve"> langue de la ville. (B</w:t>
+      </w:r>
+      <w:r>
+        <w:t>âle -&gt; Basel car situé en S</w:t>
+      </w:r>
+      <w:r>
+        <w:t>uisse allemande).</w:t>
+      </w:r>
+    </w:p>
+    <w:p/>
+    <w:p/>
+    <w:p>
+      <w:pPr>
+        <w:pStyle w:val="Titre1"/>
+      </w:pPr>
+      <w:bookmarkStart w:id="21" w:name="_Toc474143820"/>
+      <w:r>
+        <w:t>Conclusions</w:t>
+      </w:r>
+      <w:bookmarkEnd w:id="21"/>
+    </w:p>
+    <w:p>
+      <w:r>
+        <w:t>Les deux applications devant être rendu</w:t>
+      </w:r>
+      <w:r>
+        <w:t>es</w:t>
+      </w:r>
+      <w:r>
+        <w:t xml:space="preserve"> sont opérationnelles. Elles permettent toutes deux d’afficher les prévisions météorologiques sur 5 jours. Toutes les fonctionnalités devant être ajoutées sont fonctionnelles, on peut ajouter une ville, la choisir dans la liste, choisir le nombre de jours que l’on souhaite voir s’afficher et les villes ajoutées restent lors du second lancement des applications. Des images illustrent chaque jour.</w:t>
+      </w:r>
+      <w:r>
+        <w:t xml:space="preserve"> En revanche, les 2 applications ne gèrent pas encore les erreurs.</w:t>
+      </w:r>
+    </w:p>
+    <w:p/>
+    <w:p>
+      <w:r>
+        <w:rPr>
+          <w:u w:val="single"/>
+        </w:rPr>
+        <w:t>Amélioration potentielle</w:t>
+      </w:r>
+      <w:r>
+        <w:t>: Ajout des sécurités relatives à l’entrée de la ville. Vérification de la ville pour savoir si elle existe ou non.</w:t>
+      </w:r>
+      <w:r>
+        <w:t xml:space="preserve"> Optimisation de certaines parties du code.</w:t>
+      </w:r>
+      <w:r>
+        <w:t xml:space="preserve"> Permettre d’ajouter une ville dans la bonne écriture sans générer d’erreurs (Ex :</w:t>
+      </w:r>
+      <w:r>
+        <w:t xml:space="preserve"> É</w:t>
+      </w:r>
+      <w:r>
+        <w:t xml:space="preserve">crire </w:t>
+      </w:r>
+      <w:r>
+        <w:t xml:space="preserve">Bâle </w:t>
+      </w:r>
+      <w:r>
+        <w:t xml:space="preserve">au lieu de </w:t>
+      </w:r>
+      <w:r>
+        <w:t>Basel)</w:t>
       </w:r>
       <w:r>
         <w:t>.</w:t>
@@ -6073,100 +6479,51 @@
     </w:p>
     <w:p/>
     <w:p>
+      <w:r>
+        <w:rPr>
+          <w:u w:val="single"/>
+        </w:rPr>
+        <w:lastRenderedPageBreak/>
+        <w:t>Ressenti</w:t>
+      </w:r>
+      <w:r>
+        <w:rPr>
+          <w:u w:val="single"/>
+        </w:rPr>
+        <w:t> :</w:t>
+      </w:r>
+      <w:r>
+        <w:t xml:space="preserve"> Le projet était très intéressant à réaliser. Le fait de devoir développer 2 applications utilisant un langage de programmation différent est un type de projet qu’il me plairait à refaire. En revanche, j’aurais dû travailler un peu plus sur la partie PHP pour rendre le code un peu plus « propre ». En effet, l’utilisation du switch rend le code plutôt vulgaire. Si je suis amené à travailler sur ce projet à nouveau ou à pouvoir l’améliorer, c’est la partie que je changerais en priorité. Sinon, le fait de devoir se mettre dans les conditions d’un TPI a rendu le projet beaucoup plus attractif et a permis un engagement plus important.</w:t>
+      </w:r>
+    </w:p>
+    <w:p>
+      <w:r>
+        <w:br w:type="page"/>
+      </w:r>
+      <w:bookmarkStart w:id="22" w:name="_GoBack"/>
+      <w:bookmarkEnd w:id="22"/>
+    </w:p>
+    <w:p/>
+    <w:p>
       <w:pPr>
         <w:pStyle w:val="Titre1"/>
       </w:pPr>
-      <w:bookmarkStart w:id="21" w:name="_Toc474141323"/>
-      <w:r>
-        <w:t>Conclusions</w:t>
-      </w:r>
-      <w:bookmarkEnd w:id="21"/>
-    </w:p>
-    <w:p>
-      <w:r>
-        <w:t>Les deux applications devant être rendu sont opérationnelles. Elles permettent toutes deux d’afficher les prévisions météorologiques sur 5 jours. Toutes les fonctionnalités devant être ajoutées sont fonctionnelles, on peut ajouter une ville, la choisir dans la liste, choisir le nombre de jours que l’on souhaite voir s’afficher et les villes ajoutées restent lors du second lancement des applications. Des images illustrent chaque jour.</w:t>
-      </w:r>
-      <w:r>
-        <w:t xml:space="preserve"> En revanche, les 2 applications ne gèrent pas encore les erreurs.</w:t>
-      </w:r>
-    </w:p>
-    <w:p/>
-    <w:p>
-      <w:r>
-        <w:rPr>
-          <w:u w:val="single"/>
-        </w:rPr>
-        <w:t>Amélioration potentiel</w:t>
-      </w:r>
-      <w:r>
-        <w:t> : Ajout des sécurités relatives à l’entrée de la ville. Vérification de la ville pour savoir si elle existe ou non.</w:t>
-      </w:r>
-      <w:r>
-        <w:t xml:space="preserve"> Optimisation de certaines parties du code.</w:t>
-      </w:r>
-      <w:r>
-        <w:t xml:space="preserve"> Permettre d’ajouter une ville dans la bonne écriture sans générer d’erreurs (Ex : </w:t>
-      </w:r>
-      <w:r>
-        <w:t xml:space="preserve">Ecrire </w:t>
-      </w:r>
-      <w:r>
-        <w:t xml:space="preserve">Bâle </w:t>
-      </w:r>
-      <w:r>
-        <w:t xml:space="preserve">au lieu de </w:t>
-      </w:r>
-      <w:r>
-        <w:t>Basel)</w:t>
-      </w:r>
-      <w:r>
-        <w:t>.</w:t>
-      </w:r>
-    </w:p>
-    <w:p/>
-    <w:p>
-      <w:r>
-        <w:rPr>
-          <w:u w:val="single"/>
-        </w:rPr>
-        <w:t>Ressenti</w:t>
-      </w:r>
-      <w:r>
-        <w:rPr>
-          <w:u w:val="single"/>
-        </w:rPr>
-        <w:t> :</w:t>
-      </w:r>
-      <w:r>
-        <w:t xml:space="preserve"> Le projet était très intéressant à réaliser. Le fait de devoir développer 2 applications utilisant un langage de programmation différent est un type de projet qu’il me plairait à refaire. En revanche, j’aurais dû travailler un peu plus sur la partie PHP pour rendre le code un peu plus « propre ». En effet, l’utilisation du switch rend le code plutôt vulgaire. Si je suis amené à travailler sur ce projet à nouveau ou à pouvoir l’améliorer, c’est la partie que je changerais en priorité. Sinon, le fait de devoir se mettre dans les conditions d’un TPI a rendu le projet beaucoup plus attractif et a permis un engagement plus important.</w:t>
-      </w:r>
-    </w:p>
-    <w:p>
-      <w:r>
-        <w:br w:type="page"/>
-      </w:r>
-    </w:p>
-    <w:p/>
-    <w:p>
-      <w:pPr>
-        <w:pStyle w:val="Titre1"/>
-      </w:pPr>
-      <w:bookmarkStart w:id="22" w:name="_Toc474141324"/>
+      <w:bookmarkStart w:id="23" w:name="_Toc474143821"/>
       <w:r>
         <w:t>Annexes</w:t>
       </w:r>
-      <w:bookmarkEnd w:id="22"/>
+      <w:bookmarkEnd w:id="23"/>
     </w:p>
     <w:p>
       <w:pPr>
         <w:pStyle w:val="Titre2"/>
         <w:ind w:left="578" w:hanging="578"/>
       </w:pPr>
-      <w:bookmarkStart w:id="23" w:name="_Toc474141325"/>
+      <w:bookmarkStart w:id="24" w:name="_Toc474143822"/>
       <w:r>
         <w:t>Journal de bord</w:t>
       </w:r>
-      <w:bookmarkEnd w:id="23"/>
+      <w:bookmarkEnd w:id="24"/>
     </w:p>
     <w:p>
       <w:r>
@@ -6181,14 +6538,14 @@
         <w:pStyle w:val="Titre2"/>
         <w:ind w:left="578" w:hanging="578"/>
       </w:pPr>
-      <w:bookmarkStart w:id="24" w:name="_Toc474141326"/>
+      <w:bookmarkStart w:id="25" w:name="_Toc474143823"/>
       <w:r>
         <w:t>Cahier des charges</w:t>
       </w:r>
       <w:r>
         <w:t xml:space="preserve"> détaillé</w:t>
       </w:r>
-      <w:bookmarkEnd w:id="24"/>
+      <w:bookmarkEnd w:id="25"/>
     </w:p>
     <w:p>
       <w:r>
@@ -6248,14 +6605,14 @@
         <w:pStyle w:val="Titre2"/>
         <w:ind w:left="578" w:hanging="578"/>
       </w:pPr>
-      <w:bookmarkStart w:id="25" w:name="_Toc474141327"/>
+      <w:bookmarkStart w:id="26" w:name="_Toc474143824"/>
       <w:r>
         <w:t>Référence</w:t>
       </w:r>
       <w:r>
         <w:t>s</w:t>
       </w:r>
-      <w:bookmarkEnd w:id="25"/>
+      <w:bookmarkEnd w:id="26"/>
     </w:p>
     <w:p>
       <w:r>
@@ -6266,7 +6623,7 @@
       <w:r>
         <w:t xml:space="preserve">Météo : </w:t>
       </w:r>
-      <w:hyperlink r:id="rId11" w:history="1">
+      <w:hyperlink r:id="rId13" w:history="1">
         <w:r>
           <w:rPr>
             <w:rStyle w:val="Lienhypertexte"/>
@@ -6285,7 +6642,7 @@
       <w:r>
         <w:t xml:space="preserve">C# PHP : </w:t>
       </w:r>
-      <w:hyperlink r:id="rId12" w:history="1">
+      <w:hyperlink r:id="rId14" w:history="1">
         <w:r>
           <w:rPr>
             <w:rStyle w:val="Lienhypertexte"/>
@@ -6299,7 +6656,7 @@
     </w:p>
     <w:p/>
     <w:sectPr>
-      <w:footerReference w:type="default" r:id="rId13"/>
+      <w:footerReference w:type="default" r:id="rId15"/>
       <w:pgSz w:w="11906" w:h="16838"/>
       <w:pgMar w:top="1417" w:right="1417" w:bottom="1417" w:left="1417" w:header="708" w:footer="708" w:gutter="0"/>
       <w:cols w:space="708"/>
@@ -6411,7 +6768,7 @@
       <w:rPr>
         <w:noProof/>
       </w:rPr>
-      <w:t>7</w:t>
+      <w:t>4</w:t>
     </w:r>
     <w:r>
       <w:rPr>
@@ -6435,7 +6792,7 @@
       <w:rPr>
         <w:noProof/>
       </w:rPr>
-      <w:t>7</w:t>
+      <w:t>9</w:t>
     </w:r>
     <w:r>
       <w:rPr>
@@ -8179,6 +8536,119 @@
     </w:lvl>
   </w:abstractNum>
   <w:abstractNum w:abstractNumId="14">
+    <w:nsid w:val="702A3D4B"/>
+    <w:multiLevelType w:val="hybridMultilevel"/>
+    <w:tmpl w:val="2A741654"/>
+    <w:lvl w:ilvl="0" w:tplc="100C0001">
+      <w:start w:val="1"/>
+      <w:numFmt w:val="bullet"/>
+      <w:lvlText w:val=""/>
+      <w:lvlJc w:val="left"/>
+      <w:pPr>
+        <w:ind w:left="720" w:hanging="360"/>
+      </w:pPr>
+      <w:rPr>
+        <w:rFonts w:ascii="Symbol" w:hAnsi="Symbol" w:hint="default"/>
+      </w:rPr>
+    </w:lvl>
+    <w:lvl w:ilvl="1" w:tplc="100C0003" w:tentative="1">
+      <w:start w:val="1"/>
+      <w:numFmt w:val="bullet"/>
+      <w:lvlText w:val="o"/>
+      <w:lvlJc w:val="left"/>
+      <w:pPr>
+        <w:ind w:left="1440" w:hanging="360"/>
+      </w:pPr>
+      <w:rPr>
+        <w:rFonts w:ascii="Courier New" w:hAnsi="Courier New" w:cs="Courier New" w:hint="default"/>
+      </w:rPr>
+    </w:lvl>
+    <w:lvl w:ilvl="2" w:tplc="100C0005" w:tentative="1">
+      <w:start w:val="1"/>
+      <w:numFmt w:val="bullet"/>
+      <w:lvlText w:val=""/>
+      <w:lvlJc w:val="left"/>
+      <w:pPr>
+        <w:ind w:left="2160" w:hanging="360"/>
+      </w:pPr>
+      <w:rPr>
+        <w:rFonts w:ascii="Wingdings" w:hAnsi="Wingdings" w:hint="default"/>
+      </w:rPr>
+    </w:lvl>
+    <w:lvl w:ilvl="3" w:tplc="100C0001" w:tentative="1">
+      <w:start w:val="1"/>
+      <w:numFmt w:val="bullet"/>
+      <w:lvlText w:val=""/>
+      <w:lvlJc w:val="left"/>
+      <w:pPr>
+        <w:ind w:left="2880" w:hanging="360"/>
+      </w:pPr>
+      <w:rPr>
+        <w:rFonts w:ascii="Symbol" w:hAnsi="Symbol" w:hint="default"/>
+      </w:rPr>
+    </w:lvl>
+    <w:lvl w:ilvl="4" w:tplc="100C0003" w:tentative="1">
+      <w:start w:val="1"/>
+      <w:numFmt w:val="bullet"/>
+      <w:lvlText w:val="o"/>
+      <w:lvlJc w:val="left"/>
+      <w:pPr>
+        <w:ind w:left="3600" w:hanging="360"/>
+      </w:pPr>
+      <w:rPr>
+        <w:rFonts w:ascii="Courier New" w:hAnsi="Courier New" w:cs="Courier New" w:hint="default"/>
+      </w:rPr>
+    </w:lvl>
+    <w:lvl w:ilvl="5" w:tplc="100C0005" w:tentative="1">
+      <w:start w:val="1"/>
+      <w:numFmt w:val="bullet"/>
+      <w:lvlText w:val=""/>
+      <w:lvlJc w:val="left"/>
+      <w:pPr>
+        <w:ind w:left="4320" w:hanging="360"/>
+      </w:pPr>
+      <w:rPr>
+        <w:rFonts w:ascii="Wingdings" w:hAnsi="Wingdings" w:hint="default"/>
+      </w:rPr>
+    </w:lvl>
+    <w:lvl w:ilvl="6" w:tplc="100C0001" w:tentative="1">
+      <w:start w:val="1"/>
+      <w:numFmt w:val="bullet"/>
+      <w:lvlText w:val=""/>
+      <w:lvlJc w:val="left"/>
+      <w:pPr>
+        <w:ind w:left="5040" w:hanging="360"/>
+      </w:pPr>
+      <w:rPr>
+        <w:rFonts w:ascii="Symbol" w:hAnsi="Symbol" w:hint="default"/>
+      </w:rPr>
+    </w:lvl>
+    <w:lvl w:ilvl="7" w:tplc="100C0003" w:tentative="1">
+      <w:start w:val="1"/>
+      <w:numFmt w:val="bullet"/>
+      <w:lvlText w:val="o"/>
+      <w:lvlJc w:val="left"/>
+      <w:pPr>
+        <w:ind w:left="5760" w:hanging="360"/>
+      </w:pPr>
+      <w:rPr>
+        <w:rFonts w:ascii="Courier New" w:hAnsi="Courier New" w:cs="Courier New" w:hint="default"/>
+      </w:rPr>
+    </w:lvl>
+    <w:lvl w:ilvl="8" w:tplc="100C0005" w:tentative="1">
+      <w:start w:val="1"/>
+      <w:numFmt w:val="bullet"/>
+      <w:lvlText w:val=""/>
+      <w:lvlJc w:val="left"/>
+      <w:pPr>
+        <w:ind w:left="6480" w:hanging="360"/>
+      </w:pPr>
+      <w:rPr>
+        <w:rFonts w:ascii="Wingdings" w:hAnsi="Wingdings" w:hint="default"/>
+      </w:rPr>
+    </w:lvl>
+  </w:abstractNum>
+  <w:abstractNum w:abstractNumId="15">
     <w:nsid w:val="717970D0"/>
     <w:multiLevelType w:val="multilevel"/>
     <w:tmpl w:val="2C1ED958"/>
@@ -8300,7 +8770,7 @@
       </w:pPr>
     </w:lvl>
   </w:abstractNum>
-  <w:abstractNum w:abstractNumId="15">
+  <w:abstractNum w:abstractNumId="16">
     <w:nsid w:val="7E776709"/>
     <w:multiLevelType w:val="hybridMultilevel"/>
     <w:tmpl w:val="6E923CA8"/>
@@ -8450,16 +8920,16 @@
     <w:abstractNumId w:val="9"/>
   </w:num>
   <w:num w:numId="4">
-    <w:abstractNumId w:val="14"/>
+    <w:abstractNumId w:val="15"/>
   </w:num>
   <w:num w:numId="5">
-    <w:abstractNumId w:val="14"/>
+    <w:abstractNumId w:val="15"/>
   </w:num>
   <w:num w:numId="6">
     <w:abstractNumId w:val="7"/>
   </w:num>
   <w:num w:numId="7">
-    <w:abstractNumId w:val="15"/>
+    <w:abstractNumId w:val="16"/>
   </w:num>
   <w:num w:numId="8">
     <w:abstractNumId w:val="10"/>
@@ -8480,61 +8950,64 @@
     <w:abstractNumId w:val="3"/>
   </w:num>
   <w:num w:numId="14">
-    <w:abstractNumId w:val="14"/>
+    <w:abstractNumId w:val="15"/>
   </w:num>
   <w:num w:numId="15">
-    <w:abstractNumId w:val="14"/>
+    <w:abstractNumId w:val="15"/>
   </w:num>
   <w:num w:numId="16">
-    <w:abstractNumId w:val="14"/>
+    <w:abstractNumId w:val="15"/>
   </w:num>
   <w:num w:numId="17">
-    <w:abstractNumId w:val="14"/>
+    <w:abstractNumId w:val="15"/>
   </w:num>
   <w:num w:numId="18">
-    <w:abstractNumId w:val="14"/>
+    <w:abstractNumId w:val="15"/>
   </w:num>
   <w:num w:numId="19">
-    <w:abstractNumId w:val="14"/>
+    <w:abstractNumId w:val="15"/>
   </w:num>
   <w:num w:numId="20">
-    <w:abstractNumId w:val="14"/>
+    <w:abstractNumId w:val="15"/>
   </w:num>
   <w:num w:numId="21">
-    <w:abstractNumId w:val="14"/>
+    <w:abstractNumId w:val="15"/>
   </w:num>
   <w:num w:numId="22">
     <w:abstractNumId w:val="4"/>
   </w:num>
   <w:num w:numId="23">
-    <w:abstractNumId w:val="14"/>
+    <w:abstractNumId w:val="15"/>
   </w:num>
   <w:num w:numId="24">
-    <w:abstractNumId w:val="14"/>
+    <w:abstractNumId w:val="15"/>
   </w:num>
   <w:num w:numId="25">
-    <w:abstractNumId w:val="14"/>
+    <w:abstractNumId w:val="15"/>
   </w:num>
   <w:num w:numId="26">
-    <w:abstractNumId w:val="14"/>
+    <w:abstractNumId w:val="15"/>
   </w:num>
   <w:num w:numId="27">
     <w:abstractNumId w:val="6"/>
   </w:num>
   <w:num w:numId="28">
-    <w:abstractNumId w:val="14"/>
+    <w:abstractNumId w:val="15"/>
   </w:num>
   <w:num w:numId="29">
-    <w:abstractNumId w:val="14"/>
+    <w:abstractNumId w:val="15"/>
   </w:num>
   <w:num w:numId="30">
-    <w:abstractNumId w:val="14"/>
+    <w:abstractNumId w:val="15"/>
   </w:num>
   <w:num w:numId="31">
     <w:abstractNumId w:val="2"/>
   </w:num>
   <w:num w:numId="32">
     <w:abstractNumId w:val="11"/>
+  </w:num>
+  <w:num w:numId="33">
+    <w:abstractNumId w:val="14"/>
   </w:num>
 </w:numbering>
 </file>
@@ -9777,7 +10250,6 @@
   </w:compat>
   <w:rsids>
     <w:rsidRoot w:val="0049048C"/>
-    <w:rsid w:val="003400F2"/>
     <w:rsid w:val="0049048C"/>
   </w:rsids>
   <m:mathPr>
@@ -10537,7 +11009,7 @@
 </file>
 
 <file path=customXml/itemProps1.xml><?xml version="1.0" encoding="utf-8"?>
-<ds:datastoreItem xmlns:ds="http://schemas.openxmlformats.org/officeDocument/2006/customXml" ds:itemID="{B28C26EC-E364-4BAA-B407-383E7CD11A65}">
+<ds:datastoreItem xmlns:ds="http://schemas.openxmlformats.org/officeDocument/2006/customXml" ds:itemID="{D3A98DEA-9FE9-4AC3-A37F-7C65273A7AE2}">
   <ds:schemaRefs>
     <ds:schemaRef ds:uri="http://schemas.openxmlformats.org/officeDocument/2006/bibliography"/>
   </ds:schemaRefs>

</xml_diff>

<commit_message>
Légère modification du CSharp
</commit_message>
<xml_diff>
--- a/Rapport.docx
+++ b/Rapport.docx
@@ -20,7 +20,14 @@
           <w:sz w:val="40"/>
           <w:szCs w:val="40"/>
         </w:rPr>
-        <w:t>Web service client consumer</w:t>
+        <w:t>Web service client consum</w:t>
+      </w:r>
+      <w:r>
+        <w:rPr>
+          <w:sz w:val="40"/>
+          <w:szCs w:val="40"/>
+        </w:rPr>
+        <w:t>er</w:t>
       </w:r>
     </w:p>
     <w:p>
@@ -402,7 +409,7 @@
       <w:r>
         <w:fldChar w:fldCharType="separate"/>
       </w:r>
-      <w:hyperlink w:anchor="_Toc474143810" w:history="1">
+      <w:hyperlink w:anchor="_Toc474154698" w:history="1">
         <w:r>
           <w:rPr>
             <w:rStyle w:val="Lienhypertexte"/>
@@ -446,7 +453,7 @@
             <w:noProof/>
             <w:webHidden/>
           </w:rPr>
-          <w:instrText xml:space="preserve"> PAGEREF _Toc474143810 \h </w:instrText>
+          <w:instrText xml:space="preserve"> PAGEREF _Toc474154698 \h </w:instrText>
         </w:r>
         <w:r>
           <w:rPr>
@@ -492,7 +499,7 @@
           <w:lang w:eastAsia="fr-CH"/>
         </w:rPr>
       </w:pPr>
-      <w:hyperlink w:anchor="_Toc474143811" w:history="1">
+      <w:hyperlink w:anchor="_Toc474154699" w:history="1">
         <w:r>
           <w:rPr>
             <w:rStyle w:val="Lienhypertexte"/>
@@ -536,7 +543,7 @@
             <w:noProof/>
             <w:webHidden/>
           </w:rPr>
-          <w:instrText xml:space="preserve"> PAGEREF _Toc474143811 \h </w:instrText>
+          <w:instrText xml:space="preserve"> PAGEREF _Toc474154699 \h </w:instrText>
         </w:r>
         <w:r>
           <w:rPr>
@@ -582,7 +589,7 @@
           <w:lang w:eastAsia="fr-CH"/>
         </w:rPr>
       </w:pPr>
-      <w:hyperlink w:anchor="_Toc474143812" w:history="1">
+      <w:hyperlink w:anchor="_Toc474154700" w:history="1">
         <w:r>
           <w:rPr>
             <w:rStyle w:val="Lienhypertexte"/>
@@ -626,7 +633,7 @@
             <w:noProof/>
             <w:webHidden/>
           </w:rPr>
-          <w:instrText xml:space="preserve"> PAGEREF _Toc474143812 \h </w:instrText>
+          <w:instrText xml:space="preserve"> PAGEREF _Toc474154700 \h </w:instrText>
         </w:r>
         <w:r>
           <w:rPr>
@@ -672,7 +679,7 @@
           <w:lang w:eastAsia="fr-CH"/>
         </w:rPr>
       </w:pPr>
-      <w:hyperlink w:anchor="_Toc474143813" w:history="1">
+      <w:hyperlink w:anchor="_Toc474154701" w:history="1">
         <w:r>
           <w:rPr>
             <w:rStyle w:val="Lienhypertexte"/>
@@ -716,7 +723,7 @@
             <w:noProof/>
             <w:webHidden/>
           </w:rPr>
-          <w:instrText xml:space="preserve"> PAGEREF _Toc474143813 \h </w:instrText>
+          <w:instrText xml:space="preserve"> PAGEREF _Toc474154701 \h </w:instrText>
         </w:r>
         <w:r>
           <w:rPr>
@@ -762,7 +769,7 @@
           <w:lang w:eastAsia="fr-CH"/>
         </w:rPr>
       </w:pPr>
-      <w:hyperlink w:anchor="_Toc474143814" w:history="1">
+      <w:hyperlink w:anchor="_Toc474154702" w:history="1">
         <w:r>
           <w:rPr>
             <w:rStyle w:val="Lienhypertexte"/>
@@ -806,7 +813,7 @@
             <w:noProof/>
             <w:webHidden/>
           </w:rPr>
-          <w:instrText xml:space="preserve"> PAGEREF _Toc474143814 \h </w:instrText>
+          <w:instrText xml:space="preserve"> PAGEREF _Toc474154702 \h </w:instrText>
         </w:r>
         <w:r>
           <w:rPr>
@@ -852,7 +859,7 @@
           <w:lang w:eastAsia="fr-CH"/>
         </w:rPr>
       </w:pPr>
-      <w:hyperlink w:anchor="_Toc474143815" w:history="1">
+      <w:hyperlink w:anchor="_Toc474154703" w:history="1">
         <w:r>
           <w:rPr>
             <w:rStyle w:val="Lienhypertexte"/>
@@ -875,7 +882,7 @@
             <w:rStyle w:val="Lienhypertexte"/>
             <w:noProof/>
           </w:rPr>
-          <w:t>Code clé</w:t>
+          <w:t>La phase de développement</w:t>
         </w:r>
         <w:r>
           <w:rPr>
@@ -896,7 +903,7 @@
             <w:noProof/>
             <w:webHidden/>
           </w:rPr>
-          <w:instrText xml:space="preserve"> PAGEREF _Toc474143815 \h </w:instrText>
+          <w:instrText xml:space="preserve"> PAGEREF _Toc474154703 \h </w:instrText>
         </w:r>
         <w:r>
           <w:rPr>
@@ -942,7 +949,7 @@
           <w:lang w:eastAsia="fr-CH"/>
         </w:rPr>
       </w:pPr>
-      <w:hyperlink w:anchor="_Toc474143816" w:history="1">
+      <w:hyperlink w:anchor="_Toc474154704" w:history="1">
         <w:r>
           <w:rPr>
             <w:rStyle w:val="Lienhypertexte"/>
@@ -986,7 +993,7 @@
             <w:noProof/>
             <w:webHidden/>
           </w:rPr>
-          <w:instrText xml:space="preserve"> PAGEREF _Toc474143816 \h </w:instrText>
+          <w:instrText xml:space="preserve"> PAGEREF _Toc474154704 \h </w:instrText>
         </w:r>
         <w:r>
           <w:rPr>
@@ -1032,7 +1039,7 @@
           <w:lang w:eastAsia="fr-CH"/>
         </w:rPr>
       </w:pPr>
-      <w:hyperlink w:anchor="_Toc474143817" w:history="1">
+      <w:hyperlink w:anchor="_Toc474154705" w:history="1">
         <w:r>
           <w:rPr>
             <w:rStyle w:val="Lienhypertexte"/>
@@ -1076,7 +1083,7 @@
             <w:noProof/>
             <w:webHidden/>
           </w:rPr>
-          <w:instrText xml:space="preserve"> PAGEREF _Toc474143817 \h </w:instrText>
+          <w:instrText xml:space="preserve"> PAGEREF _Toc474154705 \h </w:instrText>
         </w:r>
         <w:r>
           <w:rPr>
@@ -1122,7 +1129,7 @@
           <w:lang w:eastAsia="fr-CH"/>
         </w:rPr>
       </w:pPr>
-      <w:hyperlink w:anchor="_Toc474143818" w:history="1">
+      <w:hyperlink w:anchor="_Toc474154706" w:history="1">
         <w:r>
           <w:rPr>
             <w:rStyle w:val="Lienhypertexte"/>
@@ -1166,7 +1173,7 @@
             <w:noProof/>
             <w:webHidden/>
           </w:rPr>
-          <w:instrText xml:space="preserve"> PAGEREF _Toc474143818 \h </w:instrText>
+          <w:instrText xml:space="preserve"> PAGEREF _Toc474154706 \h </w:instrText>
         </w:r>
         <w:r>
           <w:rPr>
@@ -1212,7 +1219,7 @@
           <w:lang w:eastAsia="fr-CH"/>
         </w:rPr>
       </w:pPr>
-      <w:hyperlink w:anchor="_Toc474143819" w:history="1">
+      <w:hyperlink w:anchor="_Toc474154707" w:history="1">
         <w:r>
           <w:rPr>
             <w:rStyle w:val="Lienhypertexte"/>
@@ -1256,7 +1263,7 @@
             <w:noProof/>
             <w:webHidden/>
           </w:rPr>
-          <w:instrText xml:space="preserve"> PAGEREF _Toc474143819 \h </w:instrText>
+          <w:instrText xml:space="preserve"> PAGEREF _Toc474154707 \h </w:instrText>
         </w:r>
         <w:r>
           <w:rPr>
@@ -1302,7 +1309,7 @@
           <w:lang w:eastAsia="fr-CH"/>
         </w:rPr>
       </w:pPr>
-      <w:hyperlink w:anchor="_Toc474143820" w:history="1">
+      <w:hyperlink w:anchor="_Toc474154708" w:history="1">
         <w:r>
           <w:rPr>
             <w:rStyle w:val="Lienhypertexte"/>
@@ -1346,7 +1353,7 @@
             <w:noProof/>
             <w:webHidden/>
           </w:rPr>
-          <w:instrText xml:space="preserve"> PAGEREF _Toc474143820 \h </w:instrText>
+          <w:instrText xml:space="preserve"> PAGEREF _Toc474154708 \h </w:instrText>
         </w:r>
         <w:r>
           <w:rPr>
@@ -1366,7 +1373,7 @@
             <w:noProof/>
             <w:webHidden/>
           </w:rPr>
-          <w:t>6</w:t>
+          <w:t>7</w:t>
         </w:r>
         <w:r>
           <w:rPr>
@@ -1392,7 +1399,7 @@
           <w:lang w:eastAsia="fr-CH"/>
         </w:rPr>
       </w:pPr>
-      <w:hyperlink w:anchor="_Toc474143821" w:history="1">
+      <w:hyperlink w:anchor="_Toc474154709" w:history="1">
         <w:r>
           <w:rPr>
             <w:rStyle w:val="Lienhypertexte"/>
@@ -1436,7 +1443,7 @@
             <w:noProof/>
             <w:webHidden/>
           </w:rPr>
-          <w:instrText xml:space="preserve"> PAGEREF _Toc474143821 \h </w:instrText>
+          <w:instrText xml:space="preserve"> PAGEREF _Toc474154709 \h </w:instrText>
         </w:r>
         <w:r>
           <w:rPr>
@@ -1456,7 +1463,7 @@
             <w:noProof/>
             <w:webHidden/>
           </w:rPr>
-          <w:t>7</w:t>
+          <w:t>9</w:t>
         </w:r>
         <w:r>
           <w:rPr>
@@ -1482,7 +1489,7 @@
           <w:lang w:eastAsia="fr-CH"/>
         </w:rPr>
       </w:pPr>
-      <w:hyperlink w:anchor="_Toc474143822" w:history="1">
+      <w:hyperlink w:anchor="_Toc474154710" w:history="1">
         <w:r>
           <w:rPr>
             <w:rStyle w:val="Lienhypertexte"/>
@@ -1526,7 +1533,7 @@
             <w:noProof/>
             <w:webHidden/>
           </w:rPr>
-          <w:instrText xml:space="preserve"> PAGEREF _Toc474143822 \h </w:instrText>
+          <w:instrText xml:space="preserve"> PAGEREF _Toc474154710 \h </w:instrText>
         </w:r>
         <w:r>
           <w:rPr>
@@ -1546,7 +1553,7 @@
             <w:noProof/>
             <w:webHidden/>
           </w:rPr>
-          <w:t>7</w:t>
+          <w:t>9</w:t>
         </w:r>
         <w:r>
           <w:rPr>
@@ -1572,7 +1579,7 @@
           <w:lang w:eastAsia="fr-CH"/>
         </w:rPr>
       </w:pPr>
-      <w:hyperlink w:anchor="_Toc474143823" w:history="1">
+      <w:hyperlink w:anchor="_Toc474154711" w:history="1">
         <w:r>
           <w:rPr>
             <w:rStyle w:val="Lienhypertexte"/>
@@ -1616,7 +1623,7 @@
             <w:noProof/>
             <w:webHidden/>
           </w:rPr>
-          <w:instrText xml:space="preserve"> PAGEREF _Toc474143823 \h </w:instrText>
+          <w:instrText xml:space="preserve"> PAGEREF _Toc474154711 \h </w:instrText>
         </w:r>
         <w:r>
           <w:rPr>
@@ -1636,7 +1643,7 @@
             <w:noProof/>
             <w:webHidden/>
           </w:rPr>
-          <w:t>7</w:t>
+          <w:t>9</w:t>
         </w:r>
         <w:r>
           <w:rPr>
@@ -1662,7 +1669,7 @@
           <w:lang w:eastAsia="fr-CH"/>
         </w:rPr>
       </w:pPr>
-      <w:hyperlink w:anchor="_Toc474143824" w:history="1">
+      <w:hyperlink w:anchor="_Toc474154712" w:history="1">
         <w:r>
           <w:rPr>
             <w:rStyle w:val="Lienhypertexte"/>
@@ -1706,7 +1713,7 @@
             <w:noProof/>
             <w:webHidden/>
           </w:rPr>
-          <w:instrText xml:space="preserve"> PAGEREF _Toc474143824 \h </w:instrText>
+          <w:instrText xml:space="preserve"> PAGEREF _Toc474154712 \h </w:instrText>
         </w:r>
         <w:r>
           <w:rPr>
@@ -1726,7 +1733,7 @@
             <w:noProof/>
             <w:webHidden/>
           </w:rPr>
-          <w:t>7</w:t>
+          <w:t>9</w:t>
         </w:r>
         <w:r>
           <w:rPr>
@@ -1751,7 +1758,7 @@
       </w:r>
       <w:bookmarkStart w:id="4" w:name="_Toc168284846"/>
       <w:bookmarkStart w:id="5" w:name="_Toc168284868"/>
-      <w:bookmarkStart w:id="6" w:name="_Toc474143810"/>
+      <w:bookmarkStart w:id="6" w:name="_Toc474154698"/>
       <w:r>
         <w:lastRenderedPageBreak/>
         <w:t>Introduction</w:t>
@@ -1810,7 +1817,7 @@
         </w:numPr>
       </w:pPr>
       <w:bookmarkStart w:id="7" w:name="_Toc293297620"/>
-      <w:bookmarkStart w:id="8" w:name="_Toc474143811"/>
+      <w:bookmarkStart w:id="8" w:name="_Toc474154699"/>
       <w:r>
         <w:t>Documentation de développement</w:t>
       </w:r>
@@ -1830,7 +1837,7 @@
       </w:pPr>
       <w:bookmarkStart w:id="9" w:name="_Toc168284848"/>
       <w:bookmarkStart w:id="10" w:name="_Toc168284870"/>
-      <w:bookmarkStart w:id="11" w:name="_Toc474143812"/>
+      <w:bookmarkStart w:id="11" w:name="_Toc474154700"/>
       <w:r>
         <w:rPr>
           <w:i w:val="0"/>
@@ -1841,6 +1848,14 @@
     </w:p>
     <w:p>
       <w:r>
+        <w:t xml:space="preserve">Il faut impérativement développer 2 applications. Une </w:t>
+      </w:r>
+      <w:r>
+        <w:t>en PHP et une en C# ou Android.</w:t>
+      </w:r>
+    </w:p>
+    <w:p>
+      <w:r>
         <w:t xml:space="preserve">L’application permet d’afficher la météo des prochains 5 jours. </w:t>
       </w:r>
       <w:r>
@@ -1848,11 +1863,6 @@
       </w:r>
       <w:r>
         <w:t>es doivent illustrer chacun de ces jours. Le choix de la localité doit se faire par une liste déroulante. Par défaut, les villes présentes sont Neuchâtel, La Chaux-de-fonds, Berne et Lausanne.</w:t>
-      </w:r>
-    </w:p>
-    <w:p>
-      <w:r>
-        <w:t>Il faut impérativement développer 2 applications. Une en PHP et une en C# ou Android.</w:t>
       </w:r>
     </w:p>
     <w:p>
@@ -1871,7 +1881,7 @@
           <w:numId w:val="4"/>
         </w:numPr>
       </w:pPr>
-      <w:bookmarkStart w:id="12" w:name="_Toc474143813"/>
+      <w:bookmarkStart w:id="12" w:name="_Toc474154701"/>
       <w:r>
         <w:rPr>
           <w:i w:val="0"/>
@@ -1890,11 +1900,34 @@
       <w:bookmarkEnd w:id="12"/>
     </w:p>
     <w:p>
-      <w:r>
-        <w:t>Décrire les conventions des nommages des variables, des fonctions et des fichiers. Cette rubrique permet aussi la définition des standards graphiques applicables</w:t>
-      </w:r>
-      <w:r>
-        <w:t>.</w:t>
+      <w:pPr>
+        <w:rPr>
+          <w:lang w:val="fr-FR"/>
+        </w:rPr>
+      </w:pPr>
+      <w:r>
+        <w:rPr>
+          <w:lang w:val="fr-FR"/>
+        </w:rPr>
+        <w:t xml:space="preserve">Utilisation des conventions </w:t>
+      </w:r>
+      <w:r>
+        <w:rPr>
+          <w:lang w:val="fr-FR"/>
+        </w:rPr>
+        <w:t xml:space="preserve">de </w:t>
+      </w:r>
+      <w:r>
+        <w:rPr>
+          <w:lang w:val="fr-FR"/>
+        </w:rPr>
+        <w:t>nommage</w:t>
+      </w:r>
+      <w:r>
+        <w:rPr>
+          <w:lang w:val="fr-FR"/>
+        </w:rPr>
+        <w:t xml:space="preserve"> du CPLN.</w:t>
       </w:r>
     </w:p>
     <w:p>
@@ -1904,7 +1937,7 @@
           <w:i w:val="0"/>
         </w:rPr>
       </w:pPr>
-      <w:bookmarkStart w:id="13" w:name="_Toc474143814"/>
+      <w:bookmarkStart w:id="13" w:name="_Toc474154702"/>
       <w:r>
         <w:rPr>
           <w:i w:val="0"/>
@@ -1997,10 +2030,10 @@
       <w:pPr>
         <w:pStyle w:val="Titre1"/>
       </w:pPr>
-      <w:bookmarkStart w:id="14" w:name="_Toc474143815"/>
+      <w:bookmarkStart w:id="14" w:name="_Toc474154703"/>
       <w:r>
         <w:lastRenderedPageBreak/>
-        <w:t>Code clé</w:t>
+        <w:t>La phase de développement</w:t>
       </w:r>
       <w:bookmarkEnd w:id="14"/>
     </w:p>
@@ -2008,7 +2041,7 @@
       <w:pPr>
         <w:pStyle w:val="Titre2"/>
       </w:pPr>
-      <w:bookmarkStart w:id="15" w:name="_Toc474143816"/>
+      <w:bookmarkStart w:id="15" w:name="_Toc474154704"/>
       <w:r>
         <w:t>C# Méthode « RecupereMeteo »</w:t>
       </w:r>
@@ -4219,7 +4252,7 @@
       <w:pPr>
         <w:pStyle w:val="Titre2"/>
       </w:pPr>
-      <w:bookmarkStart w:id="16" w:name="_Toc474143817"/>
+      <w:bookmarkStart w:id="16" w:name="_Toc474154705"/>
       <w:r>
         <w:lastRenderedPageBreak/>
         <w:t>Explication choix de code</w:t>
@@ -4385,7 +4418,7 @@
       </w:pPr>
       <w:bookmarkStart w:id="17" w:name="_Toc168284855"/>
       <w:bookmarkStart w:id="18" w:name="_Toc168284877"/>
-      <w:bookmarkStart w:id="19" w:name="_Toc474143818"/>
+      <w:bookmarkStart w:id="19" w:name="_Toc474154706"/>
       <w:r>
         <w:t>La phase de tests</w:t>
       </w:r>
@@ -4939,7 +4972,7 @@
                 <w:rFonts w:ascii="Arial" w:hAnsi="Arial" w:cs="Arial"/>
                 <w:sz w:val="20"/>
               </w:rPr>
-              <w:t>Les villes par défaut sont présentes</w:t>
+              <w:t>Vérifier que Neuchâtel, Berne, La-Chaud-de-fonds et Lausanne sont présent</w:t>
             </w:r>
           </w:p>
         </w:tc>
@@ -5079,14 +5112,28 @@
                 <w:rFonts w:ascii="Arial" w:hAnsi="Arial" w:cs="Arial"/>
                 <w:sz w:val="20"/>
               </w:rPr>
-              <w:t xml:space="preserve">Ajouter </w:t>
-            </w:r>
-            <w:r>
-              <w:rPr>
-                <w:rFonts w:ascii="Arial" w:hAnsi="Arial" w:cs="Arial"/>
-                <w:sz w:val="20"/>
-              </w:rPr>
-              <w:t>de Geneve</w:t>
+              <w:t>Ajout</w:t>
+            </w:r>
+            <w:r>
+              <w:rPr>
+                <w:rFonts w:ascii="Arial" w:hAnsi="Arial" w:cs="Arial"/>
+                <w:sz w:val="20"/>
+              </w:rPr>
+              <w:t xml:space="preserve"> </w:t>
+            </w:r>
+            <w:r>
+              <w:rPr>
+                <w:rFonts w:ascii="Arial" w:hAnsi="Arial" w:cs="Arial"/>
+                <w:sz w:val="20"/>
+              </w:rPr>
+              <w:t xml:space="preserve">de </w:t>
+            </w:r>
+            <w:r>
+              <w:rPr>
+                <w:rFonts w:ascii="Arial" w:hAnsi="Arial" w:cs="Arial"/>
+                <w:sz w:val="20"/>
+              </w:rPr>
+              <w:t>Genève</w:t>
             </w:r>
           </w:p>
         </w:tc>
@@ -5113,7 +5160,21 @@
                 <w:rFonts w:ascii="Arial" w:hAnsi="Arial" w:cs="Arial"/>
                 <w:sz w:val="20"/>
               </w:rPr>
-              <w:t>Geneve est ajouté.</w:t>
+              <w:t>Genève</w:t>
+            </w:r>
+            <w:r>
+              <w:rPr>
+                <w:rFonts w:ascii="Arial" w:hAnsi="Arial" w:cs="Arial"/>
+                <w:sz w:val="20"/>
+              </w:rPr>
+              <w:t xml:space="preserve"> </w:t>
+            </w:r>
+            <w:r>
+              <w:rPr>
+                <w:rFonts w:ascii="Arial" w:hAnsi="Arial" w:cs="Arial"/>
+                <w:sz w:val="20"/>
+              </w:rPr>
+              <w:t>est ajouté.</w:t>
             </w:r>
           </w:p>
         </w:tc>
@@ -5227,7 +5288,28 @@
                 <w:rFonts w:ascii="Arial" w:hAnsi="Arial" w:cs="Arial"/>
                 <w:sz w:val="20"/>
               </w:rPr>
-              <w:t>de Geneve est sauvegardé</w:t>
+              <w:t xml:space="preserve">de </w:t>
+            </w:r>
+            <w:r>
+              <w:rPr>
+                <w:rFonts w:ascii="Arial" w:hAnsi="Arial" w:cs="Arial"/>
+                <w:sz w:val="20"/>
+              </w:rPr>
+              <w:t>Genève</w:t>
+            </w:r>
+            <w:r>
+              <w:rPr>
+                <w:rFonts w:ascii="Arial" w:hAnsi="Arial" w:cs="Arial"/>
+                <w:sz w:val="20"/>
+              </w:rPr>
+              <w:t xml:space="preserve"> </w:t>
+            </w:r>
+            <w:r>
+              <w:rPr>
+                <w:rFonts w:ascii="Arial" w:hAnsi="Arial" w:cs="Arial"/>
+                <w:sz w:val="20"/>
+              </w:rPr>
+              <w:t>est sauvegardé</w:t>
             </w:r>
           </w:p>
         </w:tc>
@@ -5254,7 +5336,21 @@
                 <w:rFonts w:ascii="Arial" w:hAnsi="Arial" w:cs="Arial"/>
                 <w:sz w:val="20"/>
               </w:rPr>
-              <w:t>Geneve est</w:t>
+              <w:t>Genève</w:t>
+            </w:r>
+            <w:r>
+              <w:rPr>
+                <w:rFonts w:ascii="Arial" w:hAnsi="Arial" w:cs="Arial"/>
+                <w:sz w:val="20"/>
+              </w:rPr>
+              <w:t xml:space="preserve"> </w:t>
+            </w:r>
+            <w:r>
+              <w:rPr>
+                <w:rFonts w:ascii="Arial" w:hAnsi="Arial" w:cs="Arial"/>
+                <w:sz w:val="20"/>
+              </w:rPr>
+              <w:t>est</w:t>
             </w:r>
             <w:r>
               <w:rPr>
@@ -5641,7 +5737,7 @@
                 <w:rFonts w:ascii="Arial" w:hAnsi="Arial" w:cs="Arial"/>
                 <w:sz w:val="20"/>
               </w:rPr>
-              <w:t>Les villes par défaut sont présentes</w:t>
+              <w:t>Vérifier que Neuchâtel, Berne, La-Chaud-de-fonds et Lausanne sont présent</w:t>
             </w:r>
           </w:p>
         </w:tc>
@@ -5774,7 +5870,28 @@
                 <w:rFonts w:ascii="Arial" w:hAnsi="Arial" w:cs="Arial"/>
                 <w:sz w:val="20"/>
               </w:rPr>
-              <w:t>Ajouter Geneve</w:t>
+              <w:t>Ajout de</w:t>
+            </w:r>
+            <w:r>
+              <w:rPr>
+                <w:rFonts w:ascii="Arial" w:hAnsi="Arial" w:cs="Arial"/>
+                <w:sz w:val="20"/>
+              </w:rPr>
+              <w:t xml:space="preserve"> Gen</w:t>
+            </w:r>
+            <w:r>
+              <w:rPr>
+                <w:rFonts w:ascii="Arial" w:hAnsi="Arial" w:cs="Arial"/>
+                <w:sz w:val="20"/>
+              </w:rPr>
+              <w:t>è</w:t>
+            </w:r>
+            <w:r>
+              <w:rPr>
+                <w:rFonts w:ascii="Arial" w:hAnsi="Arial" w:cs="Arial"/>
+                <w:sz w:val="20"/>
+              </w:rPr>
+              <w:t>ve</w:t>
             </w:r>
           </w:p>
         </w:tc>
@@ -5801,7 +5918,21 @@
                 <w:rFonts w:ascii="Arial" w:hAnsi="Arial" w:cs="Arial"/>
                 <w:sz w:val="20"/>
               </w:rPr>
-              <w:t>Geneve est ajouté</w:t>
+              <w:t>Genève</w:t>
+            </w:r>
+            <w:r>
+              <w:rPr>
+                <w:rFonts w:ascii="Arial" w:hAnsi="Arial" w:cs="Arial"/>
+                <w:sz w:val="20"/>
+              </w:rPr>
+              <w:t xml:space="preserve"> </w:t>
+            </w:r>
+            <w:r>
+              <w:rPr>
+                <w:rFonts w:ascii="Arial" w:hAnsi="Arial" w:cs="Arial"/>
+                <w:sz w:val="20"/>
+              </w:rPr>
+              <w:t>est ajouté</w:t>
             </w:r>
           </w:p>
         </w:tc>
@@ -5907,7 +6038,28 @@
                 <w:rFonts w:ascii="Arial" w:hAnsi="Arial" w:cs="Arial"/>
                 <w:sz w:val="20"/>
               </w:rPr>
-              <w:t>Relancer le programme pour vérifier que l’ajout de Geneve est sauvegardé</w:t>
+              <w:t xml:space="preserve">Relancer le programme pour vérifier que l’ajout de </w:t>
+            </w:r>
+            <w:r>
+              <w:rPr>
+                <w:rFonts w:ascii="Arial" w:hAnsi="Arial" w:cs="Arial"/>
+                <w:sz w:val="20"/>
+              </w:rPr>
+              <w:t>Genève</w:t>
+            </w:r>
+            <w:r>
+              <w:rPr>
+                <w:rFonts w:ascii="Arial" w:hAnsi="Arial" w:cs="Arial"/>
+                <w:sz w:val="20"/>
+              </w:rPr>
+              <w:t xml:space="preserve"> </w:t>
+            </w:r>
+            <w:r>
+              <w:rPr>
+                <w:rFonts w:ascii="Arial" w:hAnsi="Arial" w:cs="Arial"/>
+                <w:sz w:val="20"/>
+              </w:rPr>
+              <w:t>est sauvegardé</w:t>
             </w:r>
           </w:p>
         </w:tc>
@@ -5934,7 +6086,21 @@
                 <w:rFonts w:ascii="Arial" w:hAnsi="Arial" w:cs="Arial"/>
                 <w:sz w:val="20"/>
               </w:rPr>
-              <w:t>Geneve  est sauvegardé.</w:t>
+              <w:t>Genève</w:t>
+            </w:r>
+            <w:r>
+              <w:rPr>
+                <w:rFonts w:ascii="Arial" w:hAnsi="Arial" w:cs="Arial"/>
+                <w:sz w:val="20"/>
+              </w:rPr>
+              <w:t xml:space="preserve"> </w:t>
+            </w:r>
+            <w:r>
+              <w:rPr>
+                <w:rFonts w:ascii="Arial" w:hAnsi="Arial" w:cs="Arial"/>
+                <w:sz w:val="20"/>
+              </w:rPr>
+              <w:t>est sauvegardé.</w:t>
             </w:r>
           </w:p>
         </w:tc>
@@ -6162,7 +6328,7 @@
         <w:pageBreakBefore/>
         <w:ind w:left="431" w:hanging="431"/>
       </w:pPr>
-      <w:bookmarkStart w:id="20" w:name="_Toc474143819"/>
+      <w:bookmarkStart w:id="20" w:name="_Toc474154707"/>
       <w:r>
         <w:lastRenderedPageBreak/>
         <w:t>Mode d'emploi utilisateur</w:t>
@@ -6318,7 +6484,89 @@
         <w:t>Utilisation de l’application PHP :</w:t>
       </w:r>
     </w:p>
-    <w:p/>
+    <w:p>
+      <w:r>
+        <w:rPr>
+          <w:noProof/>
+          <w:lang w:eastAsia="fr-CH"/>
+        </w:rPr>
+        <mc:AlternateContent>
+          <mc:Choice Requires="wps">
+            <w:drawing>
+              <wp:anchor distT="0" distB="0" distL="114300" distR="114300" simplePos="0" relativeHeight="251659264" behindDoc="0" locked="0" layoutInCell="1" allowOverlap="1" wp14:anchorId="668F89BC" wp14:editId="2BA3D21B">
+                <wp:simplePos x="0" y="0"/>
+                <wp:positionH relativeFrom="column">
+                  <wp:posOffset>-12691</wp:posOffset>
+                </wp:positionH>
+                <wp:positionV relativeFrom="paragraph">
+                  <wp:posOffset>132772</wp:posOffset>
+                </wp:positionV>
+                <wp:extent cx="5758815" cy="3719015"/>
+                <wp:effectExtent l="0" t="0" r="13335" b="15240"/>
+                <wp:wrapNone/>
+                <wp:docPr id="9" name="Rectangle 9"/>
+                <wp:cNvGraphicFramePr/>
+                <a:graphic xmlns:a="http://schemas.openxmlformats.org/drawingml/2006/main">
+                  <a:graphicData uri="http://schemas.microsoft.com/office/word/2010/wordprocessingShape">
+                    <wps:wsp>
+                      <wps:cNvSpPr/>
+                      <wps:spPr>
+                        <a:xfrm>
+                          <a:off x="0" y="0"/>
+                          <a:ext cx="5758815" cy="3719015"/>
+                        </a:xfrm>
+                        <a:prstGeom prst="rect">
+                          <a:avLst/>
+                        </a:prstGeom>
+                        <a:noFill/>
+                        <a:ln>
+                          <a:solidFill>
+                            <a:schemeClr val="tx1"/>
+                          </a:solidFill>
+                        </a:ln>
+                      </wps:spPr>
+                      <wps:style>
+                        <a:lnRef idx="2">
+                          <a:schemeClr val="accent1">
+                            <a:shade val="50000"/>
+                          </a:schemeClr>
+                        </a:lnRef>
+                        <a:fillRef idx="1">
+                          <a:schemeClr val="accent1"/>
+                        </a:fillRef>
+                        <a:effectRef idx="0">
+                          <a:schemeClr val="accent1"/>
+                        </a:effectRef>
+                        <a:fontRef idx="minor">
+                          <a:schemeClr val="lt1"/>
+                        </a:fontRef>
+                      </wps:style>
+                      <wps:bodyPr rot="0" spcFirstLastPara="0" vertOverflow="overflow" horzOverflow="overflow" vert="horz" wrap="square" lIns="91440" tIns="45720" rIns="91440" bIns="45720" numCol="1" spcCol="0" rtlCol="0" fromWordArt="0" anchor="ctr" anchorCtr="0" forceAA="0" compatLnSpc="1">
+                        <a:prstTxWarp prst="textNoShape">
+                          <a:avLst/>
+                        </a:prstTxWarp>
+                        <a:noAutofit/>
+                      </wps:bodyPr>
+                    </wps:wsp>
+                  </a:graphicData>
+                </a:graphic>
+                <wp14:sizeRelH relativeFrom="margin">
+                  <wp14:pctWidth>0</wp14:pctWidth>
+                </wp14:sizeRelH>
+                <wp14:sizeRelV relativeFrom="margin">
+                  <wp14:pctHeight>0</wp14:pctHeight>
+                </wp14:sizeRelV>
+              </wp:anchor>
+            </w:drawing>
+          </mc:Choice>
+          <mc:Fallback>
+            <w:pict>
+              <v:rect w14:anchorId="5E876297" id="Rectangle 9" o:spid="_x0000_s1026" style="position:absolute;margin-left:-1pt;margin-top:10.45pt;width:453.45pt;height:292.85pt;z-index:251659264;visibility:visible;mso-wrap-style:square;mso-width-percent:0;mso-height-percent:0;mso-wrap-distance-left:9pt;mso-wrap-distance-top:0;mso-wrap-distance-right:9pt;mso-wrap-distance-bottom:0;mso-position-horizontal:absolute;mso-position-horizontal-relative:text;mso-position-vertical:absolute;mso-position-vertical-relative:text;mso-width-percent:0;mso-height-percent:0;mso-width-relative:margin;mso-height-relative:margin;v-text-anchor:middle" o:gfxdata="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" filled="f" strokecolor="black [3213]" strokeweight="2pt"/>
+            </w:pict>
+          </mc:Fallback>
+        </mc:AlternateContent>
+      </w:r>
+    </w:p>
     <w:p>
       <w:r>
         <w:rPr>
@@ -6391,19 +6639,13 @@
     </w:p>
     <w:p>
       <w:r>
-        <w:t>Pour ajouter une ville, entrez la ville désirée dans le champ texte, puis cliquez sur « Ajouter ». ATTENTION, le nom de l</w:t>
-      </w:r>
-      <w:r>
-        <w:t>a ville ne doit pas comporter</w:t>
-      </w:r>
-      <w:r>
-        <w:t xml:space="preserve"> d’</w:t>
-      </w:r>
-      <w:r>
-        <w:t>accentuation</w:t>
-      </w:r>
-      <w:r>
-        <w:t xml:space="preserve"> pour la plupart des villes. Les villes doivent également être écrites dans la</w:t>
+        <w:t>Pour ajouter une ville, entrez la ville désirée dans le champ texte, puis cliquez sur « Ajouter ». ATTENTION</w:t>
+      </w:r>
+      <w:r>
+        <w:t xml:space="preserve"> l</w:t>
+      </w:r>
+      <w:r>
+        <w:t>es villes doivent être écrites dans la</w:t>
       </w:r>
       <w:r>
         <w:t xml:space="preserve"> langue de la ville. (B</w:t>
@@ -6415,137 +6657,1938 @@
         <w:t>uisse allemande).</w:t>
       </w:r>
     </w:p>
+    <w:p/>
+    <w:p>
+      <w:r>
+        <w:br w:type="page"/>
+      </w:r>
+    </w:p>
+    <w:p/>
+    <w:p>
+      <w:pPr>
+        <w:pStyle w:val="Titre1"/>
+      </w:pPr>
+      <w:bookmarkStart w:id="21" w:name="_Toc474154708"/>
+      <w:r>
+        <w:t>Conclusions</w:t>
+      </w:r>
+      <w:bookmarkEnd w:id="21"/>
+    </w:p>
+    <w:p>
+      <w:r>
+        <w:t>Les deux applications devant être rendu</w:t>
+      </w:r>
+      <w:r>
+        <w:t>es</w:t>
+      </w:r>
+      <w:r>
+        <w:t xml:space="preserve"> sont opérationnelles. Elles permettent toutes deux d’afficher les prévisions météorologiques sur 5 jours. Toutes les fonctionnalités devant être ajoutées sont fonctionnelles, on peut ajouter une ville, la choisir dans la liste, choisir le nombre de jours que l’on souhaite voir s’afficher et les villes ajoutées restent lors du second lancement des applications. Des images illustrent chaque jour.</w:t>
+      </w:r>
+      <w:r>
+        <w:t xml:space="preserve"> En revanche, les 2 applications ne gèrent pas encore les erreurs.</w:t>
+      </w:r>
+    </w:p>
+    <w:p/>
+    <w:p>
+      <w:r>
+        <w:rPr>
+          <w:u w:val="single"/>
+        </w:rPr>
+        <w:t>Amélioration potentielle</w:t>
+      </w:r>
+      <w:r>
+        <w:t>: Ajout des sécurités relatives à l’entrée de la ville. Vérification de la ville pour savoir si elle existe ou non.</w:t>
+      </w:r>
+      <w:r>
+        <w:t xml:space="preserve"> Optimisation de certaines parties du code.</w:t>
+      </w:r>
+      <w:r>
+        <w:t xml:space="preserve"> Permettre d’ajouter une ville dans la bonne écriture sans générer d’erreurs (Ex :</w:t>
+      </w:r>
+      <w:r>
+        <w:t xml:space="preserve"> É</w:t>
+      </w:r>
+      <w:r>
+        <w:t xml:space="preserve">crire </w:t>
+      </w:r>
+      <w:r>
+        <w:t xml:space="preserve">Bâle </w:t>
+      </w:r>
+      <w:r>
+        <w:t xml:space="preserve">au lieu de </w:t>
+      </w:r>
+      <w:r>
+        <w:t>Basel)</w:t>
+      </w:r>
+      <w:r>
+        <w:t>.</w:t>
+      </w:r>
+    </w:p>
+    <w:p/>
+    <w:p>
+      <w:r>
+        <w:rPr>
+          <w:u w:val="single"/>
+        </w:rPr>
+        <w:t>Ressenti</w:t>
+      </w:r>
+      <w:r>
+        <w:rPr>
+          <w:u w:val="single"/>
+        </w:rPr>
+        <w:t> :</w:t>
+      </w:r>
+      <w:r>
+        <w:t xml:space="preserve"> Le projet était très intéressant à réaliser. Le fait de devoir développer 2 applications utilisant un langage de programmation différent est un type de projet qu’il me plairait à refaire. En revanche, j’aurais dû travailler un peu plus sur la partie PHP pour rendre le code un peu plus « propre ». En effet, l’utilisation du switch rend le code plutôt vulgaire. Si je suis amené à travailler sur ce projet à nouveau ou à pouvoir l’améliorer, c’est la partie que je changerais en priorité. Sinon, le fait de devoir se mettre dans les conditions d’un TPI a rendu le projet beaucoup plus attractif et a permis un engagement plus important.</w:t>
+      </w:r>
+    </w:p>
+    <w:p>
+      <w:r>
+        <w:br w:type="page"/>
+      </w:r>
+    </w:p>
+    <w:p/>
+    <w:p>
+      <w:pPr>
+        <w:pStyle w:val="Titre1"/>
+      </w:pPr>
+      <w:bookmarkStart w:id="22" w:name="_Toc474154709"/>
+      <w:r>
+        <w:t>Annexes</w:t>
+      </w:r>
+      <w:bookmarkEnd w:id="22"/>
+    </w:p>
+    <w:p>
+      <w:pPr>
+        <w:pStyle w:val="Titre2"/>
+        <w:ind w:left="578" w:hanging="578"/>
+      </w:pPr>
+      <w:bookmarkStart w:id="23" w:name="_Toc474154710"/>
+      <w:r>
+        <w:t>Journal de bord</w:t>
+      </w:r>
+      <w:bookmarkEnd w:id="23"/>
+    </w:p>
+    <w:tbl>
+      <w:tblPr>
+        <w:tblW w:w="9360" w:type="dxa"/>
+        <w:tblInd w:w="-110" w:type="dxa"/>
+        <w:tblLayout w:type="fixed"/>
+        <w:tblCellMar>
+          <w:left w:w="70" w:type="dxa"/>
+          <w:right w:w="70" w:type="dxa"/>
+        </w:tblCellMar>
+        <w:tblLook w:val="0000" w:firstRow="0" w:lastRow="0" w:firstColumn="0" w:lastColumn="0" w:noHBand="0" w:noVBand="0"/>
+      </w:tblPr>
+      <w:tblGrid>
+        <w:gridCol w:w="3260"/>
+        <w:gridCol w:w="3260"/>
+        <w:gridCol w:w="1940"/>
+        <w:gridCol w:w="900"/>
+      </w:tblGrid>
+      <w:tr>
+        <w:trPr>
+          <w:cantSplit/>
+        </w:trPr>
+        <w:tc>
+          <w:tcPr>
+            <w:tcW w:w="3260" w:type="dxa"/>
+            <w:tcBorders>
+              <w:top w:val="single" w:sz="12" w:space="0" w:color="auto"/>
+              <w:left w:val="single" w:sz="12" w:space="0" w:color="auto"/>
+              <w:bottom w:val="single" w:sz="12" w:space="0" w:color="auto"/>
+              <w:right w:val="single" w:sz="6" w:space="0" w:color="auto"/>
+            </w:tcBorders>
+            <w:vAlign w:val="center"/>
+          </w:tcPr>
+          <w:p>
+            <w:pPr>
+              <w:spacing w:line="360" w:lineRule="atLeast"/>
+              <w:rPr>
+                <w:b/>
+              </w:rPr>
+            </w:pPr>
+            <w:r>
+              <w:rPr>
+                <w:b/>
+              </w:rPr>
+              <w:t>Nom : Mérillat</w:t>
+            </w:r>
+          </w:p>
+        </w:tc>
+        <w:tc>
+          <w:tcPr>
+            <w:tcW w:w="3260" w:type="dxa"/>
+            <w:tcBorders>
+              <w:top w:val="single" w:sz="12" w:space="0" w:color="auto"/>
+              <w:bottom w:val="single" w:sz="12" w:space="0" w:color="auto"/>
+              <w:right w:val="single" w:sz="6" w:space="0" w:color="auto"/>
+            </w:tcBorders>
+            <w:vAlign w:val="center"/>
+          </w:tcPr>
+          <w:p>
+            <w:pPr>
+              <w:spacing w:line="360" w:lineRule="atLeast"/>
+              <w:rPr>
+                <w:b/>
+              </w:rPr>
+            </w:pPr>
+            <w:r>
+              <w:rPr>
+                <w:b/>
+              </w:rPr>
+              <w:t>Prénom : Brandon</w:t>
+            </w:r>
+          </w:p>
+        </w:tc>
+        <w:tc>
+          <w:tcPr>
+            <w:tcW w:w="2840" w:type="dxa"/>
+            <w:gridSpan w:val="2"/>
+            <w:tcBorders>
+              <w:top w:val="single" w:sz="12" w:space="0" w:color="auto"/>
+              <w:bottom w:val="single" w:sz="12" w:space="0" w:color="auto"/>
+              <w:right w:val="single" w:sz="12" w:space="0" w:color="auto"/>
+            </w:tcBorders>
+            <w:vAlign w:val="center"/>
+          </w:tcPr>
+          <w:p>
+            <w:pPr>
+              <w:spacing w:line="360" w:lineRule="atLeast"/>
+              <w:rPr>
+                <w:b/>
+              </w:rPr>
+            </w:pPr>
+            <w:r>
+              <w:rPr>
+                <w:b/>
+              </w:rPr>
+              <w:t>Classe : 3INF</w:t>
+            </w:r>
+          </w:p>
+        </w:tc>
+      </w:tr>
+      <w:tr>
+        <w:trPr>
+          <w:cantSplit/>
+        </w:trPr>
+        <w:tc>
+          <w:tcPr>
+            <w:tcW w:w="3260" w:type="dxa"/>
+            <w:tcBorders>
+              <w:top w:val="single" w:sz="12" w:space="0" w:color="auto"/>
+              <w:left w:val="single" w:sz="12" w:space="0" w:color="auto"/>
+              <w:bottom w:val="single" w:sz="12" w:space="0" w:color="auto"/>
+              <w:right w:val="single" w:sz="6" w:space="0" w:color="auto"/>
+            </w:tcBorders>
+          </w:tcPr>
+          <w:p>
+            <w:pPr>
+              <w:rPr>
+                <w:b/>
+              </w:rPr>
+            </w:pPr>
+            <w:r>
+              <w:rPr>
+                <w:b/>
+              </w:rPr>
+              <w:t>Semaine N° : 17</w:t>
+            </w:r>
+          </w:p>
+        </w:tc>
+        <w:tc>
+          <w:tcPr>
+            <w:tcW w:w="3260" w:type="dxa"/>
+            <w:tcBorders>
+              <w:top w:val="single" w:sz="12" w:space="0" w:color="auto"/>
+              <w:left w:val="single" w:sz="6" w:space="0" w:color="auto"/>
+              <w:bottom w:val="single" w:sz="12" w:space="0" w:color="auto"/>
+              <w:right w:val="single" w:sz="6" w:space="0" w:color="auto"/>
+            </w:tcBorders>
+          </w:tcPr>
+          <w:p>
+            <w:pPr>
+              <w:rPr>
+                <w:b/>
+              </w:rPr>
+            </w:pPr>
+            <w:r>
+              <w:rPr>
+                <w:b/>
+              </w:rPr>
+              <w:t>Du : 19.12.2016</w:t>
+            </w:r>
+          </w:p>
+        </w:tc>
+        <w:tc>
+          <w:tcPr>
+            <w:tcW w:w="2840" w:type="dxa"/>
+            <w:gridSpan w:val="2"/>
+            <w:tcBorders>
+              <w:top w:val="single" w:sz="12" w:space="0" w:color="auto"/>
+              <w:left w:val="single" w:sz="6" w:space="0" w:color="auto"/>
+              <w:bottom w:val="single" w:sz="12" w:space="0" w:color="auto"/>
+              <w:right w:val="single" w:sz="12" w:space="0" w:color="auto"/>
+            </w:tcBorders>
+          </w:tcPr>
+          <w:p>
+            <w:pPr>
+              <w:rPr>
+                <w:b/>
+              </w:rPr>
+            </w:pPr>
+            <w:r>
+              <w:rPr>
+                <w:b/>
+              </w:rPr>
+              <w:t>Au : 23.12.2016</w:t>
+            </w:r>
+          </w:p>
+        </w:tc>
+      </w:tr>
+      <w:tr>
+        <w:trPr>
+          <w:cantSplit/>
+        </w:trPr>
+        <w:tc>
+          <w:tcPr>
+            <w:tcW w:w="8460" w:type="dxa"/>
+            <w:gridSpan w:val="3"/>
+            <w:tcBorders>
+              <w:top w:val="single" w:sz="12" w:space="0" w:color="auto"/>
+              <w:left w:val="single" w:sz="12" w:space="0" w:color="auto"/>
+              <w:bottom w:val="single" w:sz="12" w:space="0" w:color="auto"/>
+              <w:right w:val="single" w:sz="6" w:space="0" w:color="auto"/>
+            </w:tcBorders>
+            <w:shd w:val="pct5" w:color="auto" w:fill="auto"/>
+            <w:vAlign w:val="center"/>
+          </w:tcPr>
+          <w:p>
+            <w:pPr>
+              <w:jc w:val="center"/>
+              <w:rPr>
+                <w:b/>
+                <w:sz w:val="36"/>
+                <w:szCs w:val="36"/>
+              </w:rPr>
+            </w:pPr>
+            <w:r>
+              <w:rPr>
+                <w:b/>
+                <w:sz w:val="36"/>
+                <w:szCs w:val="36"/>
+              </w:rPr>
+              <w:t>Genre de travail</w:t>
+            </w:r>
+          </w:p>
+        </w:tc>
+        <w:tc>
+          <w:tcPr>
+            <w:tcW w:w="900" w:type="dxa"/>
+            <w:tcBorders>
+              <w:top w:val="single" w:sz="12" w:space="0" w:color="auto"/>
+              <w:left w:val="single" w:sz="6" w:space="0" w:color="auto"/>
+              <w:bottom w:val="single" w:sz="12" w:space="0" w:color="auto"/>
+              <w:right w:val="single" w:sz="12" w:space="0" w:color="auto"/>
+            </w:tcBorders>
+            <w:shd w:val="pct5" w:color="auto" w:fill="auto"/>
+            <w:vAlign w:val="center"/>
+          </w:tcPr>
+          <w:p>
+            <w:pPr>
+              <w:spacing w:line="360" w:lineRule="atLeast"/>
+              <w:jc w:val="center"/>
+              <w:rPr>
+                <w:sz w:val="28"/>
+              </w:rPr>
+            </w:pPr>
+            <w:r>
+              <w:rPr>
+                <w:sz w:val="28"/>
+              </w:rPr>
+              <w:t>Durée</w:t>
+            </w:r>
+          </w:p>
+        </w:tc>
+      </w:tr>
+      <w:tr>
+        <w:trPr>
+          <w:cantSplit/>
+        </w:trPr>
+        <w:tc>
+          <w:tcPr>
+            <w:tcW w:w="8460" w:type="dxa"/>
+            <w:gridSpan w:val="3"/>
+            <w:tcBorders>
+              <w:left w:val="single" w:sz="12" w:space="0" w:color="auto"/>
+              <w:right w:val="single" w:sz="6" w:space="0" w:color="auto"/>
+            </w:tcBorders>
+          </w:tcPr>
+          <w:p>
+            <w:pPr>
+              <w:spacing w:line="360" w:lineRule="atLeast"/>
+            </w:pPr>
+            <w:r>
+              <w:rPr>
+                <w:i/>
+                <w:u w:val="single"/>
+              </w:rPr>
+              <w:t>Lundi</w:t>
+            </w:r>
+            <w:r>
+              <w:rPr>
+                <w:i/>
+              </w:rPr>
+              <w:t> : (9  périodes)</w:t>
+            </w:r>
+          </w:p>
+        </w:tc>
+        <w:tc>
+          <w:tcPr>
+            <w:tcW w:w="900" w:type="dxa"/>
+            <w:tcBorders>
+              <w:left w:val="single" w:sz="6" w:space="0" w:color="auto"/>
+              <w:right w:val="single" w:sz="12" w:space="0" w:color="auto"/>
+            </w:tcBorders>
+          </w:tcPr>
+          <w:p>
+            <w:pPr>
+              <w:spacing w:line="360" w:lineRule="atLeast"/>
+              <w:jc w:val="center"/>
+            </w:pPr>
+          </w:p>
+        </w:tc>
+      </w:tr>
+      <w:tr>
+        <w:trPr>
+          <w:cantSplit/>
+        </w:trPr>
+        <w:tc>
+          <w:tcPr>
+            <w:tcW w:w="8460" w:type="dxa"/>
+            <w:gridSpan w:val="3"/>
+            <w:tcBorders>
+              <w:top w:val="single" w:sz="6" w:space="0" w:color="auto"/>
+              <w:left w:val="single" w:sz="12" w:space="0" w:color="auto"/>
+              <w:bottom w:val="single" w:sz="6" w:space="0" w:color="auto"/>
+              <w:right w:val="single" w:sz="6" w:space="0" w:color="auto"/>
+            </w:tcBorders>
+          </w:tcPr>
+          <w:p>
+            <w:pPr>
+              <w:tabs>
+                <w:tab w:val="left" w:pos="3510"/>
+              </w:tabs>
+              <w:spacing w:line="360" w:lineRule="atLeast"/>
+            </w:pPr>
+            <w:r>
+              <w:t>Travail sur le nouveau projet reçu.</w:t>
+            </w:r>
+          </w:p>
+          <w:p>
+            <w:pPr>
+              <w:pStyle w:val="Paragraphedeliste"/>
+              <w:numPr>
+                <w:ilvl w:val="0"/>
+                <w:numId w:val="34"/>
+              </w:numPr>
+              <w:tabs>
+                <w:tab w:val="left" w:pos="3510"/>
+              </w:tabs>
+              <w:spacing w:line="360" w:lineRule="atLeast"/>
+            </w:pPr>
+            <w:r>
+              <w:t>Analyse du cahier des charges</w:t>
+            </w:r>
+          </w:p>
+          <w:p>
+            <w:pPr>
+              <w:pStyle w:val="Paragraphedeliste"/>
+              <w:numPr>
+                <w:ilvl w:val="0"/>
+                <w:numId w:val="34"/>
+              </w:numPr>
+              <w:tabs>
+                <w:tab w:val="left" w:pos="3510"/>
+              </w:tabs>
+              <w:spacing w:line="360" w:lineRule="atLeast"/>
+            </w:pPr>
+            <w:r>
+              <w:t>Réalisation du Trello / Planning</w:t>
+            </w:r>
+          </w:p>
+          <w:p>
+            <w:pPr>
+              <w:pStyle w:val="Paragraphedeliste"/>
+              <w:numPr>
+                <w:ilvl w:val="0"/>
+                <w:numId w:val="34"/>
+              </w:numPr>
+              <w:tabs>
+                <w:tab w:val="left" w:pos="3510"/>
+              </w:tabs>
+              <w:spacing w:line="360" w:lineRule="atLeast"/>
+            </w:pPr>
+            <w:r>
+              <w:t>Réalisations de maquette</w:t>
+            </w:r>
+          </w:p>
+        </w:tc>
+        <w:tc>
+          <w:tcPr>
+            <w:tcW w:w="900" w:type="dxa"/>
+            <w:tcBorders>
+              <w:top w:val="single" w:sz="6" w:space="0" w:color="auto"/>
+              <w:left w:val="single" w:sz="6" w:space="0" w:color="auto"/>
+              <w:bottom w:val="single" w:sz="6" w:space="0" w:color="auto"/>
+              <w:right w:val="single" w:sz="12" w:space="0" w:color="auto"/>
+            </w:tcBorders>
+          </w:tcPr>
+          <w:p>
+            <w:pPr>
+              <w:spacing w:line="360" w:lineRule="atLeast"/>
+            </w:pPr>
+            <w:r>
+              <w:t>5</w:t>
+            </w:r>
+          </w:p>
+        </w:tc>
+      </w:tr>
+    </w:tbl>
+    <w:p/>
+    <w:tbl>
+      <w:tblPr>
+        <w:tblW w:w="9322" w:type="dxa"/>
+        <w:tblInd w:w="-72" w:type="dxa"/>
+        <w:tblLayout w:type="fixed"/>
+        <w:tblCellMar>
+          <w:left w:w="70" w:type="dxa"/>
+          <w:right w:w="70" w:type="dxa"/>
+        </w:tblCellMar>
+        <w:tblLook w:val="0000" w:firstRow="0" w:lastRow="0" w:firstColumn="0" w:lastColumn="0" w:noHBand="0" w:noVBand="0"/>
+      </w:tblPr>
+      <w:tblGrid>
+        <w:gridCol w:w="3222"/>
+        <w:gridCol w:w="3260"/>
+        <w:gridCol w:w="1940"/>
+        <w:gridCol w:w="900"/>
+      </w:tblGrid>
+      <w:tr>
+        <w:trPr>
+          <w:cantSplit/>
+        </w:trPr>
+        <w:tc>
+          <w:tcPr>
+            <w:tcW w:w="3222" w:type="dxa"/>
+            <w:tcBorders>
+              <w:top w:val="single" w:sz="12" w:space="0" w:color="auto"/>
+              <w:left w:val="single" w:sz="12" w:space="0" w:color="auto"/>
+              <w:bottom w:val="single" w:sz="12" w:space="0" w:color="auto"/>
+              <w:right w:val="single" w:sz="6" w:space="0" w:color="auto"/>
+            </w:tcBorders>
+            <w:vAlign w:val="center"/>
+          </w:tcPr>
+          <w:p>
+            <w:pPr>
+              <w:spacing w:line="360" w:lineRule="atLeast"/>
+              <w:rPr>
+                <w:b/>
+              </w:rPr>
+            </w:pPr>
+            <w:r>
+              <w:rPr>
+                <w:b/>
+              </w:rPr>
+              <w:t>Nom : Mérillat</w:t>
+            </w:r>
+          </w:p>
+        </w:tc>
+        <w:tc>
+          <w:tcPr>
+            <w:tcW w:w="3260" w:type="dxa"/>
+            <w:tcBorders>
+              <w:top w:val="single" w:sz="12" w:space="0" w:color="auto"/>
+              <w:bottom w:val="single" w:sz="12" w:space="0" w:color="auto"/>
+              <w:right w:val="single" w:sz="6" w:space="0" w:color="auto"/>
+            </w:tcBorders>
+            <w:vAlign w:val="center"/>
+          </w:tcPr>
+          <w:p>
+            <w:pPr>
+              <w:spacing w:line="360" w:lineRule="atLeast"/>
+              <w:rPr>
+                <w:b/>
+              </w:rPr>
+            </w:pPr>
+            <w:r>
+              <w:rPr>
+                <w:b/>
+              </w:rPr>
+              <w:t>Prénom : Brandon</w:t>
+            </w:r>
+          </w:p>
+        </w:tc>
+        <w:tc>
+          <w:tcPr>
+            <w:tcW w:w="2840" w:type="dxa"/>
+            <w:gridSpan w:val="2"/>
+            <w:tcBorders>
+              <w:top w:val="single" w:sz="12" w:space="0" w:color="auto"/>
+              <w:bottom w:val="single" w:sz="12" w:space="0" w:color="auto"/>
+              <w:right w:val="single" w:sz="12" w:space="0" w:color="auto"/>
+            </w:tcBorders>
+            <w:vAlign w:val="center"/>
+          </w:tcPr>
+          <w:p>
+            <w:pPr>
+              <w:spacing w:line="360" w:lineRule="atLeast"/>
+              <w:rPr>
+                <w:b/>
+              </w:rPr>
+            </w:pPr>
+            <w:r>
+              <w:rPr>
+                <w:b/>
+              </w:rPr>
+              <w:t>Classe : 3INF</w:t>
+            </w:r>
+          </w:p>
+        </w:tc>
+      </w:tr>
+      <w:tr>
+        <w:trPr>
+          <w:cantSplit/>
+        </w:trPr>
+        <w:tc>
+          <w:tcPr>
+            <w:tcW w:w="3222" w:type="dxa"/>
+            <w:tcBorders>
+              <w:top w:val="single" w:sz="12" w:space="0" w:color="auto"/>
+              <w:left w:val="single" w:sz="12" w:space="0" w:color="auto"/>
+              <w:bottom w:val="single" w:sz="12" w:space="0" w:color="auto"/>
+              <w:right w:val="single" w:sz="6" w:space="0" w:color="auto"/>
+            </w:tcBorders>
+          </w:tcPr>
+          <w:p>
+            <w:pPr>
+              <w:rPr>
+                <w:b/>
+              </w:rPr>
+            </w:pPr>
+            <w:r>
+              <w:rPr>
+                <w:b/>
+              </w:rPr>
+              <w:t>Semaine N° : 20</w:t>
+            </w:r>
+          </w:p>
+        </w:tc>
+        <w:tc>
+          <w:tcPr>
+            <w:tcW w:w="3260" w:type="dxa"/>
+            <w:tcBorders>
+              <w:top w:val="single" w:sz="12" w:space="0" w:color="auto"/>
+              <w:left w:val="single" w:sz="6" w:space="0" w:color="auto"/>
+              <w:bottom w:val="single" w:sz="12" w:space="0" w:color="auto"/>
+              <w:right w:val="single" w:sz="6" w:space="0" w:color="auto"/>
+            </w:tcBorders>
+          </w:tcPr>
+          <w:p>
+            <w:pPr>
+              <w:rPr>
+                <w:b/>
+              </w:rPr>
+            </w:pPr>
+            <w:r>
+              <w:rPr>
+                <w:b/>
+              </w:rPr>
+              <w:t>Du : 23.01.2017</w:t>
+            </w:r>
+          </w:p>
+        </w:tc>
+        <w:tc>
+          <w:tcPr>
+            <w:tcW w:w="2840" w:type="dxa"/>
+            <w:gridSpan w:val="2"/>
+            <w:tcBorders>
+              <w:top w:val="single" w:sz="12" w:space="0" w:color="auto"/>
+              <w:left w:val="single" w:sz="6" w:space="0" w:color="auto"/>
+              <w:bottom w:val="single" w:sz="12" w:space="0" w:color="auto"/>
+              <w:right w:val="single" w:sz="12" w:space="0" w:color="auto"/>
+            </w:tcBorders>
+          </w:tcPr>
+          <w:p>
+            <w:pPr>
+              <w:rPr>
+                <w:b/>
+              </w:rPr>
+            </w:pPr>
+            <w:r>
+              <w:rPr>
+                <w:b/>
+              </w:rPr>
+              <w:t>Au : 27.01.2017</w:t>
+            </w:r>
+          </w:p>
+        </w:tc>
+      </w:tr>
+      <w:tr>
+        <w:trPr>
+          <w:cantSplit/>
+        </w:trPr>
+        <w:tc>
+          <w:tcPr>
+            <w:tcW w:w="8422" w:type="dxa"/>
+            <w:gridSpan w:val="3"/>
+            <w:tcBorders>
+              <w:top w:val="single" w:sz="12" w:space="0" w:color="auto"/>
+              <w:left w:val="single" w:sz="12" w:space="0" w:color="auto"/>
+              <w:bottom w:val="single" w:sz="12" w:space="0" w:color="auto"/>
+              <w:right w:val="single" w:sz="6" w:space="0" w:color="auto"/>
+            </w:tcBorders>
+            <w:shd w:val="pct5" w:color="auto" w:fill="auto"/>
+            <w:vAlign w:val="center"/>
+          </w:tcPr>
+          <w:p>
+            <w:pPr>
+              <w:jc w:val="center"/>
+              <w:rPr>
+                <w:b/>
+                <w:sz w:val="36"/>
+                <w:szCs w:val="36"/>
+              </w:rPr>
+            </w:pPr>
+            <w:r>
+              <w:rPr>
+                <w:b/>
+                <w:sz w:val="36"/>
+                <w:szCs w:val="36"/>
+              </w:rPr>
+              <w:t>Genre de travail</w:t>
+            </w:r>
+          </w:p>
+        </w:tc>
+        <w:tc>
+          <w:tcPr>
+            <w:tcW w:w="900" w:type="dxa"/>
+            <w:tcBorders>
+              <w:top w:val="single" w:sz="12" w:space="0" w:color="auto"/>
+              <w:left w:val="single" w:sz="6" w:space="0" w:color="auto"/>
+              <w:bottom w:val="single" w:sz="12" w:space="0" w:color="auto"/>
+              <w:right w:val="single" w:sz="12" w:space="0" w:color="auto"/>
+            </w:tcBorders>
+            <w:shd w:val="pct5" w:color="auto" w:fill="auto"/>
+            <w:vAlign w:val="center"/>
+          </w:tcPr>
+          <w:p>
+            <w:pPr>
+              <w:spacing w:line="360" w:lineRule="atLeast"/>
+              <w:jc w:val="center"/>
+              <w:rPr>
+                <w:sz w:val="28"/>
+              </w:rPr>
+            </w:pPr>
+            <w:r>
+              <w:rPr>
+                <w:sz w:val="28"/>
+              </w:rPr>
+              <w:t>Durée</w:t>
+            </w:r>
+          </w:p>
+        </w:tc>
+      </w:tr>
+      <w:tr>
+        <w:trPr>
+          <w:cantSplit/>
+        </w:trPr>
+        <w:tc>
+          <w:tcPr>
+            <w:tcW w:w="8422" w:type="dxa"/>
+            <w:gridSpan w:val="3"/>
+            <w:tcBorders>
+              <w:left w:val="single" w:sz="12" w:space="0" w:color="auto"/>
+              <w:right w:val="single" w:sz="6" w:space="0" w:color="auto"/>
+            </w:tcBorders>
+          </w:tcPr>
+          <w:p>
+            <w:pPr>
+              <w:spacing w:line="360" w:lineRule="atLeast"/>
+            </w:pPr>
+            <w:r>
+              <w:rPr>
+                <w:i/>
+                <w:u w:val="single"/>
+              </w:rPr>
+              <w:t>Lundi</w:t>
+            </w:r>
+            <w:r>
+              <w:rPr>
+                <w:i/>
+              </w:rPr>
+              <w:t> : (9  périodes)</w:t>
+            </w:r>
+          </w:p>
+        </w:tc>
+        <w:tc>
+          <w:tcPr>
+            <w:tcW w:w="900" w:type="dxa"/>
+            <w:tcBorders>
+              <w:left w:val="single" w:sz="6" w:space="0" w:color="auto"/>
+              <w:right w:val="single" w:sz="12" w:space="0" w:color="auto"/>
+            </w:tcBorders>
+          </w:tcPr>
+          <w:p>
+            <w:pPr>
+              <w:spacing w:line="360" w:lineRule="atLeast"/>
+              <w:jc w:val="center"/>
+            </w:pPr>
+          </w:p>
+        </w:tc>
+      </w:tr>
+      <w:tr>
+        <w:trPr>
+          <w:cantSplit/>
+        </w:trPr>
+        <w:tc>
+          <w:tcPr>
+            <w:tcW w:w="8422" w:type="dxa"/>
+            <w:gridSpan w:val="3"/>
+            <w:tcBorders>
+              <w:top w:val="single" w:sz="6" w:space="0" w:color="auto"/>
+              <w:left w:val="single" w:sz="12" w:space="0" w:color="auto"/>
+              <w:bottom w:val="single" w:sz="6" w:space="0" w:color="auto"/>
+              <w:right w:val="single" w:sz="6" w:space="0" w:color="auto"/>
+            </w:tcBorders>
+          </w:tcPr>
+          <w:p>
+            <w:pPr>
+              <w:tabs>
+                <w:tab w:val="left" w:pos="3510"/>
+              </w:tabs>
+              <w:spacing w:line="360" w:lineRule="atLeast"/>
+            </w:pPr>
+            <w:r>
+              <w:t>Malade</w:t>
+            </w:r>
+          </w:p>
+        </w:tc>
+        <w:tc>
+          <w:tcPr>
+            <w:tcW w:w="900" w:type="dxa"/>
+            <w:tcBorders>
+              <w:top w:val="single" w:sz="6" w:space="0" w:color="auto"/>
+              <w:left w:val="single" w:sz="6" w:space="0" w:color="auto"/>
+              <w:bottom w:val="single" w:sz="6" w:space="0" w:color="auto"/>
+              <w:right w:val="single" w:sz="12" w:space="0" w:color="auto"/>
+            </w:tcBorders>
+          </w:tcPr>
+          <w:p>
+            <w:pPr>
+              <w:spacing w:line="360" w:lineRule="atLeast"/>
+            </w:pPr>
+          </w:p>
+        </w:tc>
+      </w:tr>
+      <w:tr>
+        <w:trPr>
+          <w:cantSplit/>
+        </w:trPr>
+        <w:tc>
+          <w:tcPr>
+            <w:tcW w:w="8422" w:type="dxa"/>
+            <w:gridSpan w:val="3"/>
+            <w:tcBorders>
+              <w:top w:val="single" w:sz="6" w:space="0" w:color="auto"/>
+              <w:left w:val="single" w:sz="12" w:space="0" w:color="auto"/>
+              <w:bottom w:val="single" w:sz="6" w:space="0" w:color="auto"/>
+              <w:right w:val="single" w:sz="6" w:space="0" w:color="auto"/>
+            </w:tcBorders>
+          </w:tcPr>
+          <w:p>
+            <w:pPr>
+              <w:spacing w:line="360" w:lineRule="atLeast"/>
+            </w:pPr>
+          </w:p>
+        </w:tc>
+        <w:tc>
+          <w:tcPr>
+            <w:tcW w:w="900" w:type="dxa"/>
+            <w:tcBorders>
+              <w:top w:val="single" w:sz="6" w:space="0" w:color="auto"/>
+              <w:left w:val="single" w:sz="6" w:space="0" w:color="auto"/>
+              <w:bottom w:val="single" w:sz="6" w:space="0" w:color="auto"/>
+              <w:right w:val="single" w:sz="12" w:space="0" w:color="auto"/>
+            </w:tcBorders>
+          </w:tcPr>
+          <w:p>
+            <w:pPr>
+              <w:spacing w:line="360" w:lineRule="atLeast"/>
+              <w:jc w:val="center"/>
+            </w:pPr>
+          </w:p>
+        </w:tc>
+      </w:tr>
+      <w:tr>
+        <w:trPr>
+          <w:cantSplit/>
+        </w:trPr>
+        <w:tc>
+          <w:tcPr>
+            <w:tcW w:w="8422" w:type="dxa"/>
+            <w:gridSpan w:val="3"/>
+            <w:tcBorders>
+              <w:top w:val="single" w:sz="6" w:space="0" w:color="auto"/>
+              <w:left w:val="single" w:sz="12" w:space="0" w:color="auto"/>
+              <w:bottom w:val="single" w:sz="6" w:space="0" w:color="auto"/>
+              <w:right w:val="single" w:sz="6" w:space="0" w:color="auto"/>
+            </w:tcBorders>
+          </w:tcPr>
+          <w:p>
+            <w:pPr>
+              <w:spacing w:line="360" w:lineRule="atLeast"/>
+            </w:pPr>
+            <w:r>
+              <w:rPr>
+                <w:i/>
+                <w:u w:val="single"/>
+              </w:rPr>
+              <w:t>Mardi</w:t>
+            </w:r>
+            <w:r>
+              <w:rPr>
+                <w:i/>
+              </w:rPr>
+              <w:t>: (9 périodes)</w:t>
+            </w:r>
+          </w:p>
+        </w:tc>
+        <w:tc>
+          <w:tcPr>
+            <w:tcW w:w="900" w:type="dxa"/>
+            <w:tcBorders>
+              <w:top w:val="single" w:sz="6" w:space="0" w:color="auto"/>
+              <w:left w:val="single" w:sz="6" w:space="0" w:color="auto"/>
+              <w:bottom w:val="single" w:sz="6" w:space="0" w:color="auto"/>
+              <w:right w:val="single" w:sz="12" w:space="0" w:color="auto"/>
+            </w:tcBorders>
+          </w:tcPr>
+          <w:p>
+            <w:pPr>
+              <w:spacing w:line="360" w:lineRule="atLeast"/>
+            </w:pPr>
+          </w:p>
+        </w:tc>
+      </w:tr>
+      <w:tr>
+        <w:trPr>
+          <w:cantSplit/>
+        </w:trPr>
+        <w:tc>
+          <w:tcPr>
+            <w:tcW w:w="8422" w:type="dxa"/>
+            <w:gridSpan w:val="3"/>
+            <w:tcBorders>
+              <w:top w:val="single" w:sz="6" w:space="0" w:color="auto"/>
+              <w:left w:val="single" w:sz="12" w:space="0" w:color="auto"/>
+              <w:bottom w:val="single" w:sz="6" w:space="0" w:color="auto"/>
+              <w:right w:val="single" w:sz="6" w:space="0" w:color="auto"/>
+            </w:tcBorders>
+          </w:tcPr>
+          <w:p>
+            <w:pPr>
+              <w:spacing w:line="360" w:lineRule="atLeast"/>
+            </w:pPr>
+            <w:r>
+              <w:t>Mis en place du site PHP avec Bootstrap.</w:t>
+            </w:r>
+          </w:p>
+        </w:tc>
+        <w:tc>
+          <w:tcPr>
+            <w:tcW w:w="900" w:type="dxa"/>
+            <w:tcBorders>
+              <w:top w:val="single" w:sz="6" w:space="0" w:color="auto"/>
+              <w:left w:val="single" w:sz="6" w:space="0" w:color="auto"/>
+              <w:bottom w:val="single" w:sz="6" w:space="0" w:color="auto"/>
+              <w:right w:val="single" w:sz="12" w:space="0" w:color="auto"/>
+            </w:tcBorders>
+          </w:tcPr>
+          <w:p>
+            <w:pPr>
+              <w:spacing w:line="360" w:lineRule="atLeast"/>
+              <w:jc w:val="center"/>
+            </w:pPr>
+            <w:r>
+              <w:t>2p</w:t>
+            </w:r>
+          </w:p>
+        </w:tc>
+      </w:tr>
+      <w:tr>
+        <w:trPr>
+          <w:cantSplit/>
+        </w:trPr>
+        <w:tc>
+          <w:tcPr>
+            <w:tcW w:w="8422" w:type="dxa"/>
+            <w:gridSpan w:val="3"/>
+            <w:tcBorders>
+              <w:top w:val="single" w:sz="6" w:space="0" w:color="auto"/>
+              <w:left w:val="single" w:sz="12" w:space="0" w:color="auto"/>
+              <w:bottom w:val="single" w:sz="6" w:space="0" w:color="auto"/>
+              <w:right w:val="single" w:sz="6" w:space="0" w:color="auto"/>
+            </w:tcBorders>
+          </w:tcPr>
+          <w:p>
+            <w:pPr>
+              <w:spacing w:line="360" w:lineRule="atLeast"/>
+            </w:pPr>
+            <w:r>
+              <w:t>Déplacement des tablards du rack idéfix</w:t>
+            </w:r>
+          </w:p>
+        </w:tc>
+        <w:tc>
+          <w:tcPr>
+            <w:tcW w:w="900" w:type="dxa"/>
+            <w:tcBorders>
+              <w:top w:val="single" w:sz="6" w:space="0" w:color="auto"/>
+              <w:left w:val="single" w:sz="6" w:space="0" w:color="auto"/>
+              <w:bottom w:val="single" w:sz="6" w:space="0" w:color="auto"/>
+              <w:right w:val="single" w:sz="12" w:space="0" w:color="auto"/>
+            </w:tcBorders>
+          </w:tcPr>
+          <w:p>
+            <w:pPr>
+              <w:spacing w:line="360" w:lineRule="atLeast"/>
+              <w:jc w:val="center"/>
+            </w:pPr>
+            <w:r>
+              <w:t>7p</w:t>
+            </w:r>
+          </w:p>
+        </w:tc>
+      </w:tr>
+      <w:tr>
+        <w:trPr>
+          <w:cantSplit/>
+        </w:trPr>
+        <w:tc>
+          <w:tcPr>
+            <w:tcW w:w="8422" w:type="dxa"/>
+            <w:gridSpan w:val="3"/>
+            <w:tcBorders>
+              <w:top w:val="single" w:sz="6" w:space="0" w:color="auto"/>
+              <w:left w:val="single" w:sz="12" w:space="0" w:color="auto"/>
+              <w:bottom w:val="single" w:sz="6" w:space="0" w:color="auto"/>
+              <w:right w:val="single" w:sz="6" w:space="0" w:color="auto"/>
+            </w:tcBorders>
+          </w:tcPr>
+          <w:p>
+            <w:pPr>
+              <w:spacing w:line="360" w:lineRule="atLeast"/>
+            </w:pPr>
+          </w:p>
+        </w:tc>
+        <w:tc>
+          <w:tcPr>
+            <w:tcW w:w="900" w:type="dxa"/>
+            <w:tcBorders>
+              <w:top w:val="single" w:sz="6" w:space="0" w:color="auto"/>
+              <w:left w:val="single" w:sz="6" w:space="0" w:color="auto"/>
+              <w:bottom w:val="single" w:sz="6" w:space="0" w:color="auto"/>
+              <w:right w:val="single" w:sz="12" w:space="0" w:color="auto"/>
+            </w:tcBorders>
+          </w:tcPr>
+          <w:p>
+            <w:pPr>
+              <w:spacing w:line="360" w:lineRule="atLeast"/>
+              <w:jc w:val="center"/>
+            </w:pPr>
+          </w:p>
+        </w:tc>
+      </w:tr>
+      <w:tr>
+        <w:trPr>
+          <w:cantSplit/>
+        </w:trPr>
+        <w:tc>
+          <w:tcPr>
+            <w:tcW w:w="8422" w:type="dxa"/>
+            <w:gridSpan w:val="3"/>
+            <w:tcBorders>
+              <w:top w:val="single" w:sz="6" w:space="0" w:color="auto"/>
+              <w:left w:val="single" w:sz="12" w:space="0" w:color="auto"/>
+              <w:bottom w:val="single" w:sz="6" w:space="0" w:color="auto"/>
+              <w:right w:val="single" w:sz="6" w:space="0" w:color="auto"/>
+            </w:tcBorders>
+          </w:tcPr>
+          <w:p>
+            <w:pPr>
+              <w:spacing w:line="360" w:lineRule="atLeast"/>
+            </w:pPr>
+          </w:p>
+        </w:tc>
+        <w:tc>
+          <w:tcPr>
+            <w:tcW w:w="900" w:type="dxa"/>
+            <w:tcBorders>
+              <w:top w:val="single" w:sz="6" w:space="0" w:color="auto"/>
+              <w:left w:val="single" w:sz="6" w:space="0" w:color="auto"/>
+              <w:bottom w:val="single" w:sz="6" w:space="0" w:color="auto"/>
+              <w:right w:val="single" w:sz="12" w:space="0" w:color="auto"/>
+            </w:tcBorders>
+          </w:tcPr>
+          <w:p>
+            <w:pPr>
+              <w:spacing w:line="360" w:lineRule="atLeast"/>
+              <w:jc w:val="center"/>
+            </w:pPr>
+          </w:p>
+        </w:tc>
+      </w:tr>
+      <w:tr>
+        <w:trPr>
+          <w:cantSplit/>
+        </w:trPr>
+        <w:tc>
+          <w:tcPr>
+            <w:tcW w:w="8422" w:type="dxa"/>
+            <w:gridSpan w:val="3"/>
+            <w:tcBorders>
+              <w:top w:val="single" w:sz="6" w:space="0" w:color="auto"/>
+              <w:left w:val="single" w:sz="12" w:space="0" w:color="auto"/>
+              <w:bottom w:val="single" w:sz="6" w:space="0" w:color="auto"/>
+              <w:right w:val="single" w:sz="6" w:space="0" w:color="auto"/>
+            </w:tcBorders>
+          </w:tcPr>
+          <w:p>
+            <w:pPr>
+              <w:spacing w:line="360" w:lineRule="atLeast"/>
+            </w:pPr>
+          </w:p>
+        </w:tc>
+        <w:tc>
+          <w:tcPr>
+            <w:tcW w:w="900" w:type="dxa"/>
+            <w:tcBorders>
+              <w:top w:val="single" w:sz="6" w:space="0" w:color="auto"/>
+              <w:left w:val="single" w:sz="6" w:space="0" w:color="auto"/>
+              <w:bottom w:val="single" w:sz="6" w:space="0" w:color="auto"/>
+              <w:right w:val="single" w:sz="12" w:space="0" w:color="auto"/>
+            </w:tcBorders>
+          </w:tcPr>
+          <w:p>
+            <w:pPr>
+              <w:spacing w:line="360" w:lineRule="atLeast"/>
+              <w:jc w:val="center"/>
+            </w:pPr>
+          </w:p>
+        </w:tc>
+      </w:tr>
+      <w:tr>
+        <w:trPr>
+          <w:cantSplit/>
+        </w:trPr>
+        <w:tc>
+          <w:tcPr>
+            <w:tcW w:w="8422" w:type="dxa"/>
+            <w:gridSpan w:val="3"/>
+            <w:tcBorders>
+              <w:top w:val="single" w:sz="6" w:space="0" w:color="auto"/>
+              <w:left w:val="single" w:sz="12" w:space="0" w:color="auto"/>
+              <w:bottom w:val="single" w:sz="6" w:space="0" w:color="auto"/>
+              <w:right w:val="single" w:sz="6" w:space="0" w:color="auto"/>
+            </w:tcBorders>
+          </w:tcPr>
+          <w:p>
+            <w:pPr>
+              <w:spacing w:line="360" w:lineRule="atLeast"/>
+              <w:rPr>
+                <w:i/>
+              </w:rPr>
+            </w:pPr>
+            <w:r>
+              <w:rPr>
+                <w:i/>
+                <w:u w:val="single"/>
+              </w:rPr>
+              <w:t>Mercredi</w:t>
+            </w:r>
+            <w:r>
+              <w:rPr>
+                <w:i/>
+              </w:rPr>
+              <w:t> : (4 périodes)</w:t>
+            </w:r>
+          </w:p>
+        </w:tc>
+        <w:tc>
+          <w:tcPr>
+            <w:tcW w:w="900" w:type="dxa"/>
+            <w:tcBorders>
+              <w:top w:val="single" w:sz="6" w:space="0" w:color="auto"/>
+              <w:left w:val="single" w:sz="6" w:space="0" w:color="auto"/>
+              <w:bottom w:val="single" w:sz="6" w:space="0" w:color="auto"/>
+              <w:right w:val="single" w:sz="12" w:space="0" w:color="auto"/>
+            </w:tcBorders>
+          </w:tcPr>
+          <w:p>
+            <w:pPr>
+              <w:spacing w:line="360" w:lineRule="atLeast"/>
+              <w:jc w:val="center"/>
+            </w:pPr>
+          </w:p>
+        </w:tc>
+      </w:tr>
+      <w:tr>
+        <w:trPr>
+          <w:cantSplit/>
+        </w:trPr>
+        <w:tc>
+          <w:tcPr>
+            <w:tcW w:w="8422" w:type="dxa"/>
+            <w:gridSpan w:val="3"/>
+            <w:tcBorders>
+              <w:top w:val="single" w:sz="6" w:space="0" w:color="auto"/>
+              <w:left w:val="single" w:sz="12" w:space="0" w:color="auto"/>
+              <w:bottom w:val="single" w:sz="6" w:space="0" w:color="auto"/>
+              <w:right w:val="single" w:sz="6" w:space="0" w:color="auto"/>
+            </w:tcBorders>
+          </w:tcPr>
+          <w:p>
+            <w:pPr>
+              <w:spacing w:line="360" w:lineRule="atLeast"/>
+            </w:pPr>
+            <w:r>
+              <w:t>Début du code de l’application PHP</w:t>
+            </w:r>
+          </w:p>
+        </w:tc>
+        <w:tc>
+          <w:tcPr>
+            <w:tcW w:w="900" w:type="dxa"/>
+            <w:tcBorders>
+              <w:top w:val="single" w:sz="6" w:space="0" w:color="auto"/>
+              <w:left w:val="single" w:sz="6" w:space="0" w:color="auto"/>
+              <w:bottom w:val="single" w:sz="6" w:space="0" w:color="auto"/>
+              <w:right w:val="single" w:sz="12" w:space="0" w:color="auto"/>
+            </w:tcBorders>
+          </w:tcPr>
+          <w:p>
+            <w:pPr>
+              <w:spacing w:line="360" w:lineRule="atLeast"/>
+              <w:jc w:val="center"/>
+            </w:pPr>
+            <w:r>
+              <w:t>2p</w:t>
+            </w:r>
+          </w:p>
+        </w:tc>
+      </w:tr>
+    </w:tbl>
+    <w:p/>
+    <w:tbl>
+      <w:tblPr>
+        <w:tblW w:w="9360" w:type="dxa"/>
+        <w:tblInd w:w="-110" w:type="dxa"/>
+        <w:tblLayout w:type="fixed"/>
+        <w:tblCellMar>
+          <w:left w:w="70" w:type="dxa"/>
+          <w:right w:w="70" w:type="dxa"/>
+        </w:tblCellMar>
+        <w:tblLook w:val="0000" w:firstRow="0" w:lastRow="0" w:firstColumn="0" w:lastColumn="0" w:noHBand="0" w:noVBand="0"/>
+      </w:tblPr>
+      <w:tblGrid>
+        <w:gridCol w:w="3260"/>
+        <w:gridCol w:w="3260"/>
+        <w:gridCol w:w="1940"/>
+        <w:gridCol w:w="900"/>
+      </w:tblGrid>
+      <w:tr>
+        <w:trPr>
+          <w:cantSplit/>
+        </w:trPr>
+        <w:tc>
+          <w:tcPr>
+            <w:tcW w:w="3260" w:type="dxa"/>
+            <w:tcBorders>
+              <w:top w:val="single" w:sz="12" w:space="0" w:color="auto"/>
+              <w:left w:val="single" w:sz="12" w:space="0" w:color="auto"/>
+              <w:bottom w:val="single" w:sz="12" w:space="0" w:color="auto"/>
+              <w:right w:val="single" w:sz="6" w:space="0" w:color="auto"/>
+            </w:tcBorders>
+            <w:vAlign w:val="center"/>
+          </w:tcPr>
+          <w:p>
+            <w:pPr>
+              <w:spacing w:line="360" w:lineRule="atLeast"/>
+              <w:rPr>
+                <w:b/>
+              </w:rPr>
+            </w:pPr>
+            <w:r>
+              <w:rPr>
+                <w:b/>
+              </w:rPr>
+              <w:t>Nom : Mérillat</w:t>
+            </w:r>
+          </w:p>
+        </w:tc>
+        <w:tc>
+          <w:tcPr>
+            <w:tcW w:w="3260" w:type="dxa"/>
+            <w:tcBorders>
+              <w:top w:val="single" w:sz="12" w:space="0" w:color="auto"/>
+              <w:bottom w:val="single" w:sz="12" w:space="0" w:color="auto"/>
+              <w:right w:val="single" w:sz="6" w:space="0" w:color="auto"/>
+            </w:tcBorders>
+            <w:vAlign w:val="center"/>
+          </w:tcPr>
+          <w:p>
+            <w:pPr>
+              <w:spacing w:line="360" w:lineRule="atLeast"/>
+              <w:rPr>
+                <w:b/>
+              </w:rPr>
+            </w:pPr>
+            <w:r>
+              <w:rPr>
+                <w:b/>
+              </w:rPr>
+              <w:t>Prénom : Brandon</w:t>
+            </w:r>
+          </w:p>
+        </w:tc>
+        <w:tc>
+          <w:tcPr>
+            <w:tcW w:w="2840" w:type="dxa"/>
+            <w:gridSpan w:val="2"/>
+            <w:tcBorders>
+              <w:top w:val="single" w:sz="12" w:space="0" w:color="auto"/>
+              <w:bottom w:val="single" w:sz="12" w:space="0" w:color="auto"/>
+              <w:right w:val="single" w:sz="12" w:space="0" w:color="auto"/>
+            </w:tcBorders>
+            <w:vAlign w:val="center"/>
+          </w:tcPr>
+          <w:p>
+            <w:pPr>
+              <w:spacing w:line="360" w:lineRule="atLeast"/>
+              <w:rPr>
+                <w:b/>
+              </w:rPr>
+            </w:pPr>
+            <w:r>
+              <w:rPr>
+                <w:b/>
+              </w:rPr>
+              <w:t>Classe : 3INF</w:t>
+            </w:r>
+          </w:p>
+        </w:tc>
+      </w:tr>
+      <w:tr>
+        <w:trPr>
+          <w:cantSplit/>
+        </w:trPr>
+        <w:tc>
+          <w:tcPr>
+            <w:tcW w:w="3260" w:type="dxa"/>
+            <w:tcBorders>
+              <w:top w:val="single" w:sz="12" w:space="0" w:color="auto"/>
+              <w:left w:val="single" w:sz="12" w:space="0" w:color="auto"/>
+              <w:bottom w:val="single" w:sz="12" w:space="0" w:color="auto"/>
+              <w:right w:val="single" w:sz="6" w:space="0" w:color="auto"/>
+            </w:tcBorders>
+          </w:tcPr>
+          <w:p>
+            <w:pPr>
+              <w:rPr>
+                <w:b/>
+              </w:rPr>
+            </w:pPr>
+            <w:r>
+              <w:rPr>
+                <w:b/>
+              </w:rPr>
+              <w:t>Semaine N° : 21</w:t>
+            </w:r>
+          </w:p>
+        </w:tc>
+        <w:tc>
+          <w:tcPr>
+            <w:tcW w:w="3260" w:type="dxa"/>
+            <w:tcBorders>
+              <w:top w:val="single" w:sz="12" w:space="0" w:color="auto"/>
+              <w:left w:val="single" w:sz="6" w:space="0" w:color="auto"/>
+              <w:bottom w:val="single" w:sz="12" w:space="0" w:color="auto"/>
+              <w:right w:val="single" w:sz="6" w:space="0" w:color="auto"/>
+            </w:tcBorders>
+          </w:tcPr>
+          <w:p>
+            <w:pPr>
+              <w:rPr>
+                <w:b/>
+              </w:rPr>
+            </w:pPr>
+            <w:r>
+              <w:rPr>
+                <w:b/>
+              </w:rPr>
+              <w:t>Du : 30.01.2017</w:t>
+            </w:r>
+          </w:p>
+        </w:tc>
+        <w:tc>
+          <w:tcPr>
+            <w:tcW w:w="2840" w:type="dxa"/>
+            <w:gridSpan w:val="2"/>
+            <w:tcBorders>
+              <w:top w:val="single" w:sz="12" w:space="0" w:color="auto"/>
+              <w:left w:val="single" w:sz="6" w:space="0" w:color="auto"/>
+              <w:bottom w:val="single" w:sz="12" w:space="0" w:color="auto"/>
+              <w:right w:val="single" w:sz="12" w:space="0" w:color="auto"/>
+            </w:tcBorders>
+          </w:tcPr>
+          <w:p>
+            <w:pPr>
+              <w:rPr>
+                <w:b/>
+              </w:rPr>
+            </w:pPr>
+            <w:r>
+              <w:rPr>
+                <w:b/>
+              </w:rPr>
+              <w:t>Au : 03.02.2017</w:t>
+            </w:r>
+          </w:p>
+        </w:tc>
+      </w:tr>
+      <w:tr>
+        <w:trPr>
+          <w:cantSplit/>
+        </w:trPr>
+        <w:tc>
+          <w:tcPr>
+            <w:tcW w:w="8460" w:type="dxa"/>
+            <w:gridSpan w:val="3"/>
+            <w:tcBorders>
+              <w:top w:val="single" w:sz="12" w:space="0" w:color="auto"/>
+              <w:left w:val="single" w:sz="12" w:space="0" w:color="auto"/>
+              <w:bottom w:val="single" w:sz="12" w:space="0" w:color="auto"/>
+              <w:right w:val="single" w:sz="6" w:space="0" w:color="auto"/>
+            </w:tcBorders>
+            <w:shd w:val="pct5" w:color="auto" w:fill="auto"/>
+            <w:vAlign w:val="center"/>
+          </w:tcPr>
+          <w:p>
+            <w:pPr>
+              <w:jc w:val="center"/>
+              <w:rPr>
+                <w:b/>
+                <w:sz w:val="36"/>
+                <w:szCs w:val="36"/>
+              </w:rPr>
+            </w:pPr>
+            <w:r>
+              <w:rPr>
+                <w:b/>
+                <w:sz w:val="36"/>
+                <w:szCs w:val="36"/>
+              </w:rPr>
+              <w:t xml:space="preserve">Genre </w:t>
+            </w:r>
+            <w:r>
+              <w:rPr>
+                <w:b/>
+                <w:sz w:val="36"/>
+                <w:szCs w:val="36"/>
+              </w:rPr>
+              <w:t>de</w:t>
+            </w:r>
+            <w:r>
+              <w:rPr>
+                <w:b/>
+                <w:sz w:val="36"/>
+                <w:szCs w:val="36"/>
+              </w:rPr>
+              <w:t xml:space="preserve"> travail</w:t>
+            </w:r>
+          </w:p>
+        </w:tc>
+        <w:tc>
+          <w:tcPr>
+            <w:tcW w:w="900" w:type="dxa"/>
+            <w:tcBorders>
+              <w:top w:val="single" w:sz="12" w:space="0" w:color="auto"/>
+              <w:left w:val="single" w:sz="6" w:space="0" w:color="auto"/>
+              <w:bottom w:val="single" w:sz="12" w:space="0" w:color="auto"/>
+              <w:right w:val="single" w:sz="12" w:space="0" w:color="auto"/>
+            </w:tcBorders>
+            <w:shd w:val="pct5" w:color="auto" w:fill="auto"/>
+            <w:vAlign w:val="center"/>
+          </w:tcPr>
+          <w:p>
+            <w:pPr>
+              <w:spacing w:line="360" w:lineRule="atLeast"/>
+              <w:jc w:val="center"/>
+              <w:rPr>
+                <w:sz w:val="28"/>
+              </w:rPr>
+            </w:pPr>
+            <w:r>
+              <w:rPr>
+                <w:sz w:val="28"/>
+              </w:rPr>
+              <w:t>Durée</w:t>
+            </w:r>
+          </w:p>
+        </w:tc>
+      </w:tr>
+      <w:tr>
+        <w:trPr>
+          <w:cantSplit/>
+        </w:trPr>
+        <w:tc>
+          <w:tcPr>
+            <w:tcW w:w="8460" w:type="dxa"/>
+            <w:gridSpan w:val="3"/>
+            <w:tcBorders>
+              <w:left w:val="single" w:sz="12" w:space="0" w:color="auto"/>
+              <w:right w:val="single" w:sz="6" w:space="0" w:color="auto"/>
+            </w:tcBorders>
+          </w:tcPr>
+          <w:p>
+            <w:pPr>
+              <w:spacing w:line="360" w:lineRule="atLeast"/>
+            </w:pPr>
+            <w:r>
+              <w:rPr>
+                <w:i/>
+                <w:u w:val="single"/>
+              </w:rPr>
+              <w:t>Lundi</w:t>
+            </w:r>
+            <w:r>
+              <w:rPr>
+                <w:i/>
+              </w:rPr>
+              <w:t> : (9 périodes)</w:t>
+            </w:r>
+          </w:p>
+        </w:tc>
+        <w:tc>
+          <w:tcPr>
+            <w:tcW w:w="900" w:type="dxa"/>
+            <w:tcBorders>
+              <w:left w:val="single" w:sz="6" w:space="0" w:color="auto"/>
+              <w:right w:val="single" w:sz="12" w:space="0" w:color="auto"/>
+            </w:tcBorders>
+          </w:tcPr>
+          <w:p>
+            <w:pPr>
+              <w:spacing w:line="360" w:lineRule="atLeast"/>
+              <w:jc w:val="center"/>
+            </w:pPr>
+          </w:p>
+        </w:tc>
+      </w:tr>
+      <w:tr>
+        <w:trPr>
+          <w:cantSplit/>
+        </w:trPr>
+        <w:tc>
+          <w:tcPr>
+            <w:tcW w:w="8460" w:type="dxa"/>
+            <w:gridSpan w:val="3"/>
+            <w:tcBorders>
+              <w:top w:val="single" w:sz="6" w:space="0" w:color="auto"/>
+              <w:left w:val="single" w:sz="12" w:space="0" w:color="auto"/>
+              <w:bottom w:val="single" w:sz="6" w:space="0" w:color="auto"/>
+              <w:right w:val="single" w:sz="6" w:space="0" w:color="auto"/>
+            </w:tcBorders>
+          </w:tcPr>
+          <w:p>
+            <w:pPr>
+              <w:tabs>
+                <w:tab w:val="left" w:pos="3510"/>
+              </w:tabs>
+              <w:spacing w:line="360" w:lineRule="atLeast"/>
+            </w:pPr>
+            <w:r>
+              <w:t>Travail sur le projet « Web service client consumer ». Mise en place du service d’affichage météo en PHP avec le format Json.</w:t>
+            </w:r>
+          </w:p>
+        </w:tc>
+        <w:tc>
+          <w:tcPr>
+            <w:tcW w:w="900" w:type="dxa"/>
+            <w:tcBorders>
+              <w:top w:val="single" w:sz="6" w:space="0" w:color="auto"/>
+              <w:left w:val="single" w:sz="6" w:space="0" w:color="auto"/>
+              <w:bottom w:val="single" w:sz="6" w:space="0" w:color="auto"/>
+              <w:right w:val="single" w:sz="12" w:space="0" w:color="auto"/>
+            </w:tcBorders>
+          </w:tcPr>
+          <w:p>
+            <w:pPr>
+              <w:spacing w:line="360" w:lineRule="atLeast"/>
+            </w:pPr>
+            <w:r>
+              <w:t>6</w:t>
+            </w:r>
+          </w:p>
+        </w:tc>
+      </w:tr>
+      <w:tr>
+        <w:trPr>
+          <w:cantSplit/>
+        </w:trPr>
+        <w:tc>
+          <w:tcPr>
+            <w:tcW w:w="8460" w:type="dxa"/>
+            <w:gridSpan w:val="3"/>
+            <w:tcBorders>
+              <w:top w:val="single" w:sz="6" w:space="0" w:color="auto"/>
+              <w:left w:val="single" w:sz="12" w:space="0" w:color="auto"/>
+              <w:bottom w:val="single" w:sz="6" w:space="0" w:color="auto"/>
+              <w:right w:val="single" w:sz="6" w:space="0" w:color="auto"/>
+            </w:tcBorders>
+          </w:tcPr>
+          <w:p>
+            <w:pPr>
+              <w:tabs>
+                <w:tab w:val="left" w:pos="3510"/>
+              </w:tabs>
+              <w:spacing w:line="360" w:lineRule="atLeast"/>
+            </w:pPr>
+            <w:r>
+              <w:t>Création du projet C#. Mise en place de l’interface et de la classe « Meteo ». Début du codage</w:t>
+            </w:r>
+          </w:p>
+        </w:tc>
+        <w:tc>
+          <w:tcPr>
+            <w:tcW w:w="900" w:type="dxa"/>
+            <w:tcBorders>
+              <w:top w:val="single" w:sz="6" w:space="0" w:color="auto"/>
+              <w:left w:val="single" w:sz="6" w:space="0" w:color="auto"/>
+              <w:bottom w:val="single" w:sz="6" w:space="0" w:color="auto"/>
+              <w:right w:val="single" w:sz="12" w:space="0" w:color="auto"/>
+            </w:tcBorders>
+          </w:tcPr>
+          <w:p>
+            <w:pPr>
+              <w:spacing w:line="360" w:lineRule="atLeast"/>
+            </w:pPr>
+            <w:r>
+              <w:t>3</w:t>
+            </w:r>
+          </w:p>
+        </w:tc>
+      </w:tr>
+      <w:tr>
+        <w:trPr>
+          <w:cantSplit/>
+          <w:trHeight w:val="65"/>
+        </w:trPr>
+        <w:tc>
+          <w:tcPr>
+            <w:tcW w:w="8460" w:type="dxa"/>
+            <w:gridSpan w:val="3"/>
+            <w:tcBorders>
+              <w:top w:val="single" w:sz="6" w:space="0" w:color="auto"/>
+              <w:left w:val="single" w:sz="12" w:space="0" w:color="auto"/>
+              <w:bottom w:val="single" w:sz="6" w:space="0" w:color="auto"/>
+              <w:right w:val="single" w:sz="6" w:space="0" w:color="auto"/>
+            </w:tcBorders>
+          </w:tcPr>
+          <w:p>
+            <w:pPr>
+              <w:tabs>
+                <w:tab w:val="left" w:pos="3510"/>
+              </w:tabs>
+              <w:spacing w:line="360" w:lineRule="atLeast"/>
+            </w:pPr>
+          </w:p>
+        </w:tc>
+        <w:tc>
+          <w:tcPr>
+            <w:tcW w:w="900" w:type="dxa"/>
+            <w:tcBorders>
+              <w:top w:val="single" w:sz="6" w:space="0" w:color="auto"/>
+              <w:left w:val="single" w:sz="6" w:space="0" w:color="auto"/>
+              <w:bottom w:val="single" w:sz="6" w:space="0" w:color="auto"/>
+              <w:right w:val="single" w:sz="12" w:space="0" w:color="auto"/>
+            </w:tcBorders>
+          </w:tcPr>
+          <w:p>
+            <w:pPr>
+              <w:spacing w:line="360" w:lineRule="atLeast"/>
+              <w:jc w:val="center"/>
+            </w:pPr>
+          </w:p>
+        </w:tc>
+      </w:tr>
+      <w:tr>
+        <w:trPr>
+          <w:cantSplit/>
+        </w:trPr>
+        <w:tc>
+          <w:tcPr>
+            <w:tcW w:w="8460" w:type="dxa"/>
+            <w:gridSpan w:val="3"/>
+            <w:tcBorders>
+              <w:top w:val="single" w:sz="6" w:space="0" w:color="auto"/>
+              <w:left w:val="single" w:sz="12" w:space="0" w:color="auto"/>
+              <w:bottom w:val="single" w:sz="6" w:space="0" w:color="auto"/>
+              <w:right w:val="single" w:sz="6" w:space="0" w:color="auto"/>
+            </w:tcBorders>
+          </w:tcPr>
+          <w:p>
+            <w:pPr>
+              <w:spacing w:line="360" w:lineRule="atLeast"/>
+            </w:pPr>
+            <w:r>
+              <w:rPr>
+                <w:i/>
+                <w:u w:val="single"/>
+              </w:rPr>
+              <w:t>Mardi</w:t>
+            </w:r>
+            <w:r>
+              <w:rPr>
+                <w:i/>
+              </w:rPr>
+              <w:t>: (9 périodes)</w:t>
+            </w:r>
+          </w:p>
+        </w:tc>
+        <w:tc>
+          <w:tcPr>
+            <w:tcW w:w="900" w:type="dxa"/>
+            <w:tcBorders>
+              <w:top w:val="single" w:sz="6" w:space="0" w:color="auto"/>
+              <w:left w:val="single" w:sz="6" w:space="0" w:color="auto"/>
+              <w:bottom w:val="single" w:sz="6" w:space="0" w:color="auto"/>
+              <w:right w:val="single" w:sz="12" w:space="0" w:color="auto"/>
+            </w:tcBorders>
+          </w:tcPr>
+          <w:p>
+            <w:pPr>
+              <w:spacing w:line="360" w:lineRule="atLeast"/>
+              <w:jc w:val="center"/>
+            </w:pPr>
+          </w:p>
+        </w:tc>
+      </w:tr>
+      <w:tr>
+        <w:trPr>
+          <w:cantSplit/>
+        </w:trPr>
+        <w:tc>
+          <w:tcPr>
+            <w:tcW w:w="8460" w:type="dxa"/>
+            <w:gridSpan w:val="3"/>
+            <w:tcBorders>
+              <w:top w:val="single" w:sz="6" w:space="0" w:color="auto"/>
+              <w:left w:val="single" w:sz="12" w:space="0" w:color="auto"/>
+              <w:bottom w:val="single" w:sz="6" w:space="0" w:color="auto"/>
+              <w:right w:val="single" w:sz="6" w:space="0" w:color="auto"/>
+            </w:tcBorders>
+          </w:tcPr>
+          <w:p>
+            <w:pPr>
+              <w:spacing w:line="360" w:lineRule="atLeast"/>
+            </w:pPr>
+            <w:r>
+              <w:t>Avancée dans le projet C# de la météo. Finalisation de l’interface. Finalisation de de l’affichage de la météo. Ajout du changement de jours. Début de l’implémentation de l’ajout de villes</w:t>
+            </w:r>
+          </w:p>
+        </w:tc>
+        <w:tc>
+          <w:tcPr>
+            <w:tcW w:w="900" w:type="dxa"/>
+            <w:tcBorders>
+              <w:top w:val="single" w:sz="6" w:space="0" w:color="auto"/>
+              <w:left w:val="single" w:sz="6" w:space="0" w:color="auto"/>
+              <w:bottom w:val="single" w:sz="6" w:space="0" w:color="auto"/>
+              <w:right w:val="single" w:sz="12" w:space="0" w:color="auto"/>
+            </w:tcBorders>
+          </w:tcPr>
+          <w:p>
+            <w:pPr>
+              <w:spacing w:line="360" w:lineRule="atLeast"/>
+            </w:pPr>
+            <w:r>
+              <w:t>9</w:t>
+            </w:r>
+          </w:p>
+        </w:tc>
+      </w:tr>
+      <w:tr>
+        <w:trPr>
+          <w:cantSplit/>
+        </w:trPr>
+        <w:tc>
+          <w:tcPr>
+            <w:tcW w:w="8460" w:type="dxa"/>
+            <w:gridSpan w:val="3"/>
+            <w:tcBorders>
+              <w:top w:val="single" w:sz="6" w:space="0" w:color="auto"/>
+              <w:left w:val="single" w:sz="12" w:space="0" w:color="auto"/>
+              <w:bottom w:val="single" w:sz="6" w:space="0" w:color="auto"/>
+              <w:right w:val="single" w:sz="6" w:space="0" w:color="auto"/>
+            </w:tcBorders>
+          </w:tcPr>
+          <w:p>
+            <w:pPr>
+              <w:spacing w:line="360" w:lineRule="atLeast"/>
+            </w:pPr>
+          </w:p>
+        </w:tc>
+        <w:tc>
+          <w:tcPr>
+            <w:tcW w:w="900" w:type="dxa"/>
+            <w:tcBorders>
+              <w:top w:val="single" w:sz="6" w:space="0" w:color="auto"/>
+              <w:left w:val="single" w:sz="6" w:space="0" w:color="auto"/>
+              <w:bottom w:val="single" w:sz="6" w:space="0" w:color="auto"/>
+              <w:right w:val="single" w:sz="12" w:space="0" w:color="auto"/>
+            </w:tcBorders>
+          </w:tcPr>
+          <w:p>
+            <w:pPr>
+              <w:spacing w:line="360" w:lineRule="atLeast"/>
+              <w:jc w:val="center"/>
+            </w:pPr>
+          </w:p>
+        </w:tc>
+      </w:tr>
+      <w:tr>
+        <w:trPr>
+          <w:cantSplit/>
+        </w:trPr>
+        <w:tc>
+          <w:tcPr>
+            <w:tcW w:w="8460" w:type="dxa"/>
+            <w:gridSpan w:val="3"/>
+            <w:tcBorders>
+              <w:top w:val="single" w:sz="6" w:space="0" w:color="auto"/>
+              <w:left w:val="single" w:sz="12" w:space="0" w:color="auto"/>
+              <w:bottom w:val="single" w:sz="6" w:space="0" w:color="auto"/>
+              <w:right w:val="single" w:sz="6" w:space="0" w:color="auto"/>
+            </w:tcBorders>
+          </w:tcPr>
+          <w:p>
+            <w:pPr>
+              <w:spacing w:line="360" w:lineRule="atLeast"/>
+              <w:rPr>
+                <w:i/>
+              </w:rPr>
+            </w:pPr>
+            <w:r>
+              <w:rPr>
+                <w:i/>
+                <w:u w:val="single"/>
+              </w:rPr>
+              <w:t>Mercredi</w:t>
+            </w:r>
+            <w:r>
+              <w:rPr>
+                <w:i/>
+              </w:rPr>
+              <w:t> : (4 périodes)</w:t>
+            </w:r>
+          </w:p>
+        </w:tc>
+        <w:tc>
+          <w:tcPr>
+            <w:tcW w:w="900" w:type="dxa"/>
+            <w:tcBorders>
+              <w:top w:val="single" w:sz="6" w:space="0" w:color="auto"/>
+              <w:left w:val="single" w:sz="6" w:space="0" w:color="auto"/>
+              <w:bottom w:val="single" w:sz="6" w:space="0" w:color="auto"/>
+              <w:right w:val="single" w:sz="12" w:space="0" w:color="auto"/>
+            </w:tcBorders>
+          </w:tcPr>
+          <w:p>
+            <w:pPr>
+              <w:spacing w:line="360" w:lineRule="atLeast"/>
+              <w:jc w:val="center"/>
+            </w:pPr>
+          </w:p>
+        </w:tc>
+      </w:tr>
+      <w:tr>
+        <w:trPr>
+          <w:cantSplit/>
+        </w:trPr>
+        <w:tc>
+          <w:tcPr>
+            <w:tcW w:w="8460" w:type="dxa"/>
+            <w:gridSpan w:val="3"/>
+            <w:tcBorders>
+              <w:top w:val="single" w:sz="6" w:space="0" w:color="auto"/>
+              <w:left w:val="single" w:sz="12" w:space="0" w:color="auto"/>
+              <w:bottom w:val="single" w:sz="6" w:space="0" w:color="auto"/>
+              <w:right w:val="single" w:sz="6" w:space="0" w:color="auto"/>
+            </w:tcBorders>
+          </w:tcPr>
+          <w:p>
+            <w:pPr>
+              <w:spacing w:line="360" w:lineRule="atLeast"/>
+            </w:pPr>
+            <w:r>
+              <w:t>Finalisation de l’ajout de</w:t>
+            </w:r>
+            <w:r>
+              <w:t>s</w:t>
+            </w:r>
+            <w:r>
+              <w:t xml:space="preserve"> villes. Ecriture de commentaire. Début du rapport</w:t>
+            </w:r>
+          </w:p>
+        </w:tc>
+        <w:tc>
+          <w:tcPr>
+            <w:tcW w:w="900" w:type="dxa"/>
+            <w:tcBorders>
+              <w:top w:val="single" w:sz="6" w:space="0" w:color="auto"/>
+              <w:left w:val="single" w:sz="6" w:space="0" w:color="auto"/>
+              <w:bottom w:val="single" w:sz="6" w:space="0" w:color="auto"/>
+              <w:right w:val="single" w:sz="12" w:space="0" w:color="auto"/>
+            </w:tcBorders>
+          </w:tcPr>
+          <w:p>
+            <w:pPr>
+              <w:spacing w:line="360" w:lineRule="atLeast"/>
+              <w:jc w:val="center"/>
+            </w:pPr>
+            <w:r>
+              <w:t>4</w:t>
+            </w:r>
+          </w:p>
+        </w:tc>
+      </w:tr>
+    </w:tbl>
     <w:p/>
     <w:p/>
     <w:p>
       <w:pPr>
-        <w:pStyle w:val="Titre1"/>
-      </w:pPr>
-      <w:bookmarkStart w:id="21" w:name="_Toc474143820"/>
-      <w:r>
-        <w:t>Conclusions</w:t>
-      </w:r>
-      <w:bookmarkEnd w:id="21"/>
-    </w:p>
-    <w:p>
-      <w:r>
-        <w:t>Les deux applications devant être rendu</w:t>
-      </w:r>
-      <w:r>
-        <w:t>es</w:t>
-      </w:r>
-      <w:r>
-        <w:t xml:space="preserve"> sont opérationnelles. Elles permettent toutes deux d’afficher les prévisions météorologiques sur 5 jours. Toutes les fonctionnalités devant être ajoutées sont fonctionnelles, on peut ajouter une ville, la choisir dans la liste, choisir le nombre de jours que l’on souhaite voir s’afficher et les villes ajoutées restent lors du second lancement des applications. Des images illustrent chaque jour.</w:t>
-      </w:r>
-      <w:r>
-        <w:t xml:space="preserve"> En revanche, les 2 applications ne gèrent pas encore les erreurs.</w:t>
-      </w:r>
-    </w:p>
-    <w:p/>
-    <w:p>
-      <w:r>
-        <w:rPr>
-          <w:u w:val="single"/>
-        </w:rPr>
-        <w:t>Amélioration potentielle</w:t>
-      </w:r>
-      <w:r>
-        <w:t>: Ajout des sécurités relatives à l’entrée de la ville. Vérification de la ville pour savoir si elle existe ou non.</w:t>
-      </w:r>
-      <w:r>
-        <w:t xml:space="preserve"> Optimisation de certaines parties du code.</w:t>
-      </w:r>
-      <w:r>
-        <w:t xml:space="preserve"> Permettre d’ajouter une ville dans la bonne écriture sans générer d’erreurs (Ex :</w:t>
-      </w:r>
-      <w:r>
-        <w:t xml:space="preserve"> É</w:t>
-      </w:r>
-      <w:r>
-        <w:t xml:space="preserve">crire </w:t>
-      </w:r>
-      <w:r>
-        <w:t xml:space="preserve">Bâle </w:t>
-      </w:r>
-      <w:r>
-        <w:t xml:space="preserve">au lieu de </w:t>
-      </w:r>
-      <w:r>
-        <w:t>Basel)</w:t>
-      </w:r>
-      <w:r>
-        <w:t>.</w:t>
-      </w:r>
-    </w:p>
-    <w:p/>
-    <w:p>
-      <w:r>
-        <w:rPr>
-          <w:u w:val="single"/>
-        </w:rPr>
-        <w:lastRenderedPageBreak/>
-        <w:t>Ressenti</w:t>
-      </w:r>
-      <w:r>
-        <w:rPr>
-          <w:u w:val="single"/>
-        </w:rPr>
-        <w:t> :</w:t>
-      </w:r>
-      <w:r>
-        <w:t xml:space="preserve"> Le projet était très intéressant à réaliser. Le fait de devoir développer 2 applications utilisant un langage de programmation différent est un type de projet qu’il me plairait à refaire. En revanche, j’aurais dû travailler un peu plus sur la partie PHP pour rendre le code un peu plus « propre ». En effet, l’utilisation du switch rend le code plutôt vulgaire. Si je suis amené à travailler sur ce projet à nouveau ou à pouvoir l’améliorer, c’est la partie que je changerais en priorité. Sinon, le fait de devoir se mettre dans les conditions d’un TPI a rendu le projet beaucoup plus attractif et a permis un engagement plus important.</w:t>
-      </w:r>
-    </w:p>
-    <w:p>
-      <w:r>
-        <w:br w:type="page"/>
-      </w:r>
-      <w:bookmarkStart w:id="22" w:name="_GoBack"/>
-      <w:bookmarkEnd w:id="22"/>
-    </w:p>
-    <w:p/>
-    <w:p>
-      <w:pPr>
-        <w:pStyle w:val="Titre1"/>
-      </w:pPr>
-      <w:bookmarkStart w:id="23" w:name="_Toc474143821"/>
-      <w:r>
-        <w:t>Annexes</w:t>
-      </w:r>
-      <w:bookmarkEnd w:id="23"/>
-    </w:p>
-    <w:p>
-      <w:pPr>
         <w:pStyle w:val="Titre2"/>
         <w:ind w:left="578" w:hanging="578"/>
       </w:pPr>
-      <w:bookmarkStart w:id="24" w:name="_Toc474143822"/>
-      <w:r>
-        <w:t>Journal de bord</w:t>
+      <w:bookmarkStart w:id="24" w:name="_Toc474154711"/>
+      <w:r>
+        <w:t>Cahier des charges</w:t>
+      </w:r>
+      <w:r>
+        <w:t xml:space="preserve"> détaillé</w:t>
       </w:r>
       <w:bookmarkEnd w:id="24"/>
-    </w:p>
-    <w:p>
-      <w:r>
-        <w:t>Inscrivez ici le détail de votre avancement quotidien sous la forme d’un journal de travail</w:t>
-      </w:r>
-      <w:r>
-        <w:t xml:space="preserve"> détaillé de manière à ce que le lecteur puisse retracer votre travail d’une manière quotidienne.</w:t>
-      </w:r>
-    </w:p>
-    <w:p>
-      <w:pPr>
-        <w:pStyle w:val="Titre2"/>
-        <w:ind w:left="578" w:hanging="578"/>
-      </w:pPr>
-      <w:bookmarkStart w:id="25" w:name="_Toc474143823"/>
-      <w:r>
-        <w:t>Cahier des charges</w:t>
-      </w:r>
-      <w:r>
-        <w:t xml:space="preserve"> détaillé</w:t>
-      </w:r>
-      <w:bookmarkEnd w:id="25"/>
     </w:p>
     <w:p>
       <w:r>
@@ -6605,14 +8648,14 @@
         <w:pStyle w:val="Titre2"/>
         <w:ind w:left="578" w:hanging="578"/>
       </w:pPr>
-      <w:bookmarkStart w:id="26" w:name="_Toc474143824"/>
+      <w:bookmarkStart w:id="25" w:name="_Toc474154712"/>
       <w:r>
         <w:t>Référence</w:t>
       </w:r>
       <w:r>
         <w:t>s</w:t>
       </w:r>
-      <w:bookmarkEnd w:id="26"/>
+      <w:bookmarkEnd w:id="25"/>
     </w:p>
     <w:p>
       <w:r>
@@ -6623,6 +8666,8 @@
       <w:r>
         <w:t xml:space="preserve">Météo : </w:t>
       </w:r>
+    </w:p>
+    <w:p>
       <w:hyperlink r:id="rId13" w:history="1">
         <w:r>
           <w:rPr>
@@ -6642,6 +8687,8 @@
       <w:r>
         <w:t xml:space="preserve">C# PHP : </w:t>
       </w:r>
+    </w:p>
+    <w:p>
       <w:hyperlink r:id="rId14" w:history="1">
         <w:r>
           <w:rPr>
@@ -6655,8 +8702,31 @@
       </w:r>
     </w:p>
     <w:p/>
+    <w:p>
+      <w:r>
+        <w:t xml:space="preserve">Trello : </w:t>
+      </w:r>
+    </w:p>
+    <w:p>
+      <w:hyperlink r:id="rId15" w:history="1">
+        <w:r>
+          <w:rPr>
+            <w:rStyle w:val="Lienhypertexte"/>
+          </w:rPr>
+          <w:t>https://trello.com/b/XbRnH5Wb/bran</w:t>
+        </w:r>
+        <w:bookmarkStart w:id="26" w:name="_GoBack"/>
+        <w:bookmarkEnd w:id="26"/>
+        <w:r>
+          <w:rPr>
+            <w:rStyle w:val="Lienhypertexte"/>
+          </w:rPr>
+          <w:t>don-meteo</w:t>
+        </w:r>
+      </w:hyperlink>
+    </w:p>
     <w:sectPr>
-      <w:footerReference w:type="default" r:id="rId15"/>
+      <w:footerReference w:type="default" r:id="rId16"/>
       <w:pgSz w:w="11906" w:h="16838"/>
       <w:pgMar w:top="1417" w:right="1417" w:bottom="1417" w:left="1417" w:header="708" w:footer="708" w:gutter="0"/>
       <w:cols w:space="708"/>
@@ -6768,7 +8838,7 @@
       <w:rPr>
         <w:noProof/>
       </w:rPr>
-      <w:t>4</w:t>
+      <w:t>9</w:t>
     </w:r>
     <w:r>
       <w:rPr>
@@ -6792,7 +8862,7 @@
       <w:rPr>
         <w:noProof/>
       </w:rPr>
-      <w:t>9</w:t>
+      <w:t>10</w:t>
     </w:r>
     <w:r>
       <w:rPr>
@@ -8771,6 +10841,119 @@
     </w:lvl>
   </w:abstractNum>
   <w:abstractNum w:abstractNumId="16">
+    <w:nsid w:val="775835A3"/>
+    <w:multiLevelType w:val="hybridMultilevel"/>
+    <w:tmpl w:val="BC860C94"/>
+    <w:lvl w:ilvl="0" w:tplc="100C0001">
+      <w:start w:val="1"/>
+      <w:numFmt w:val="bullet"/>
+      <w:lvlText w:val=""/>
+      <w:lvlJc w:val="left"/>
+      <w:pPr>
+        <w:ind w:left="720" w:hanging="360"/>
+      </w:pPr>
+      <w:rPr>
+        <w:rFonts w:ascii="Symbol" w:hAnsi="Symbol" w:hint="default"/>
+      </w:rPr>
+    </w:lvl>
+    <w:lvl w:ilvl="1" w:tplc="100C0003" w:tentative="1">
+      <w:start w:val="1"/>
+      <w:numFmt w:val="bullet"/>
+      <w:lvlText w:val="o"/>
+      <w:lvlJc w:val="left"/>
+      <w:pPr>
+        <w:ind w:left="1440" w:hanging="360"/>
+      </w:pPr>
+      <w:rPr>
+        <w:rFonts w:ascii="Courier New" w:hAnsi="Courier New" w:cs="Courier New" w:hint="default"/>
+      </w:rPr>
+    </w:lvl>
+    <w:lvl w:ilvl="2" w:tplc="100C0005" w:tentative="1">
+      <w:start w:val="1"/>
+      <w:numFmt w:val="bullet"/>
+      <w:lvlText w:val=""/>
+      <w:lvlJc w:val="left"/>
+      <w:pPr>
+        <w:ind w:left="2160" w:hanging="360"/>
+      </w:pPr>
+      <w:rPr>
+        <w:rFonts w:ascii="Wingdings" w:hAnsi="Wingdings" w:hint="default"/>
+      </w:rPr>
+    </w:lvl>
+    <w:lvl w:ilvl="3" w:tplc="100C0001" w:tentative="1">
+      <w:start w:val="1"/>
+      <w:numFmt w:val="bullet"/>
+      <w:lvlText w:val=""/>
+      <w:lvlJc w:val="left"/>
+      <w:pPr>
+        <w:ind w:left="2880" w:hanging="360"/>
+      </w:pPr>
+      <w:rPr>
+        <w:rFonts w:ascii="Symbol" w:hAnsi="Symbol" w:hint="default"/>
+      </w:rPr>
+    </w:lvl>
+    <w:lvl w:ilvl="4" w:tplc="100C0003" w:tentative="1">
+      <w:start w:val="1"/>
+      <w:numFmt w:val="bullet"/>
+      <w:lvlText w:val="o"/>
+      <w:lvlJc w:val="left"/>
+      <w:pPr>
+        <w:ind w:left="3600" w:hanging="360"/>
+      </w:pPr>
+      <w:rPr>
+        <w:rFonts w:ascii="Courier New" w:hAnsi="Courier New" w:cs="Courier New" w:hint="default"/>
+      </w:rPr>
+    </w:lvl>
+    <w:lvl w:ilvl="5" w:tplc="100C0005" w:tentative="1">
+      <w:start w:val="1"/>
+      <w:numFmt w:val="bullet"/>
+      <w:lvlText w:val=""/>
+      <w:lvlJc w:val="left"/>
+      <w:pPr>
+        <w:ind w:left="4320" w:hanging="360"/>
+      </w:pPr>
+      <w:rPr>
+        <w:rFonts w:ascii="Wingdings" w:hAnsi="Wingdings" w:hint="default"/>
+      </w:rPr>
+    </w:lvl>
+    <w:lvl w:ilvl="6" w:tplc="100C0001" w:tentative="1">
+      <w:start w:val="1"/>
+      <w:numFmt w:val="bullet"/>
+      <w:lvlText w:val=""/>
+      <w:lvlJc w:val="left"/>
+      <w:pPr>
+        <w:ind w:left="5040" w:hanging="360"/>
+      </w:pPr>
+      <w:rPr>
+        <w:rFonts w:ascii="Symbol" w:hAnsi="Symbol" w:hint="default"/>
+      </w:rPr>
+    </w:lvl>
+    <w:lvl w:ilvl="7" w:tplc="100C0003" w:tentative="1">
+      <w:start w:val="1"/>
+      <w:numFmt w:val="bullet"/>
+      <w:lvlText w:val="o"/>
+      <w:lvlJc w:val="left"/>
+      <w:pPr>
+        <w:ind w:left="5760" w:hanging="360"/>
+      </w:pPr>
+      <w:rPr>
+        <w:rFonts w:ascii="Courier New" w:hAnsi="Courier New" w:cs="Courier New" w:hint="default"/>
+      </w:rPr>
+    </w:lvl>
+    <w:lvl w:ilvl="8" w:tplc="100C0005" w:tentative="1">
+      <w:start w:val="1"/>
+      <w:numFmt w:val="bullet"/>
+      <w:lvlText w:val=""/>
+      <w:lvlJc w:val="left"/>
+      <w:pPr>
+        <w:ind w:left="6480" w:hanging="360"/>
+      </w:pPr>
+      <w:rPr>
+        <w:rFonts w:ascii="Wingdings" w:hAnsi="Wingdings" w:hint="default"/>
+      </w:rPr>
+    </w:lvl>
+  </w:abstractNum>
+  <w:abstractNum w:abstractNumId="17">
     <w:nsid w:val="7E776709"/>
     <w:multiLevelType w:val="hybridMultilevel"/>
     <w:tmpl w:val="6E923CA8"/>
@@ -8929,7 +11112,7 @@
     <w:abstractNumId w:val="7"/>
   </w:num>
   <w:num w:numId="7">
-    <w:abstractNumId w:val="16"/>
+    <w:abstractNumId w:val="17"/>
   </w:num>
   <w:num w:numId="8">
     <w:abstractNumId w:val="10"/>
@@ -9008,6 +11191,9 @@
   </w:num>
   <w:num w:numId="33">
     <w:abstractNumId w:val="14"/>
+  </w:num>
+  <w:num w:numId="34">
+    <w:abstractNumId w:val="16"/>
   </w:num>
 </w:numbering>
 </file>
@@ -9639,7 +11825,6 @@
   <w:style w:type="character" w:default="1" w:styleId="Policepardfaut">
     <w:name w:val="Default Paragraph Font"/>
     <w:uiPriority w:val="1"/>
-    <w:semiHidden/>
     <w:unhideWhenUsed/>
   </w:style>
   <w:style w:type="table" w:default="1" w:styleId="TableauNormal">
@@ -11009,7 +13194,7 @@
 </file>
 
 <file path=customXml/itemProps1.xml><?xml version="1.0" encoding="utf-8"?>
-<ds:datastoreItem xmlns:ds="http://schemas.openxmlformats.org/officeDocument/2006/customXml" ds:itemID="{D3A98DEA-9FE9-4AC3-A37F-7C65273A7AE2}">
+<ds:datastoreItem xmlns:ds="http://schemas.openxmlformats.org/officeDocument/2006/customXml" ds:itemID="{B5B8F3C1-1203-4D4B-8535-0BE9C3D10989}">
   <ds:schemaRefs>
     <ds:schemaRef ds:uri="http://schemas.openxmlformats.org/officeDocument/2006/bibliography"/>
   </ds:schemaRefs>

</xml_diff>